<commit_message>
Checking HCUP manual in, bug fix
</commit_message>
<xml_diff>
--- a/man/HCUP/HCUP_ETL_V1.5.docx
+++ b/man/HCUP/HCUP_ETL_V1.5.docx
@@ -1,6 +1,6 @@
 
 <file path=word/document.xml><?xml version="1.0" encoding="utf-8"?>
-<w:document xmlns:wpc="http://schemas.microsoft.com/office/word/2010/wordprocessingCanvas" xmlns:mc="http://schemas.openxmlformats.org/markup-compatibility/2006" xmlns:o="urn:schemas-microsoft-com:office:office" xmlns:r="http://schemas.openxmlformats.org/officeDocument/2006/relationships" xmlns:m="http://schemas.openxmlformats.org/officeDocument/2006/math" xmlns:v="urn:schemas-microsoft-com:vml" xmlns:wp14="http://schemas.microsoft.com/office/word/2010/wordprocessingDrawing" xmlns:wp="http://schemas.openxmlformats.org/drawingml/2006/wordprocessingDrawing" xmlns:w10="urn:schemas-microsoft-com:office:word" xmlns:w="http://schemas.openxmlformats.org/wordprocessingml/2006/main" xmlns:w14="http://schemas.microsoft.com/office/word/2010/wordml" xmlns:wpg="http://schemas.microsoft.com/office/word/2010/wordprocessingGroup" xmlns:wpi="http://schemas.microsoft.com/office/word/2010/wordprocessingInk" xmlns:wne="http://schemas.microsoft.com/office/word/2006/wordml" xmlns:wps="http://schemas.microsoft.com/office/word/2010/wordprocessingShape" mc:Ignorable="w14 wp14">
+<w:document xmlns:wpc="http://schemas.microsoft.com/office/word/2010/wordprocessingCanvas" xmlns:cx="http://schemas.microsoft.com/office/drawing/2014/chartex" xmlns:cx1="http://schemas.microsoft.com/office/drawing/2015/9/8/chartex" xmlns:cx2="http://schemas.microsoft.com/office/drawing/2015/10/21/chartex" xmlns:cx3="http://schemas.microsoft.com/office/drawing/2016/5/9/chartex" xmlns:cx4="http://schemas.microsoft.com/office/drawing/2016/5/10/chartex" xmlns:cx5="http://schemas.microsoft.com/office/drawing/2016/5/11/chartex" xmlns:cx6="http://schemas.microsoft.com/office/drawing/2016/5/12/chartex" xmlns:cx7="http://schemas.microsoft.com/office/drawing/2016/5/13/chartex" xmlns:cx8="http://schemas.microsoft.com/office/drawing/2016/5/14/chartex" xmlns:mc="http://schemas.openxmlformats.org/markup-compatibility/2006" xmlns:aink="http://schemas.microsoft.com/office/drawing/2016/ink" xmlns:am3d="http://schemas.microsoft.com/office/drawing/2017/model3d" xmlns:o="urn:schemas-microsoft-com:office:office" xmlns:r="http://schemas.openxmlformats.org/officeDocument/2006/relationships" xmlns:m="http://schemas.openxmlformats.org/officeDocument/2006/math" xmlns:v="urn:schemas-microsoft-com:vml" xmlns:wp14="http://schemas.microsoft.com/office/word/2010/wordprocessingDrawing" xmlns:wp="http://schemas.openxmlformats.org/drawingml/2006/wordprocessingDrawing" xmlns:w10="urn:schemas-microsoft-com:office:word" xmlns:w="http://schemas.openxmlformats.org/wordprocessingml/2006/main" xmlns:w14="http://schemas.microsoft.com/office/word/2010/wordml" xmlns:w15="http://schemas.microsoft.com/office/word/2012/wordml" xmlns:w16se="http://schemas.microsoft.com/office/word/2015/wordml/symex" xmlns:wpg="http://schemas.microsoft.com/office/word/2010/wordprocessingGroup" xmlns:wpi="http://schemas.microsoft.com/office/word/2010/wordprocessingInk" xmlns:wne="http://schemas.microsoft.com/office/word/2006/wordml" xmlns:wps="http://schemas.microsoft.com/office/word/2010/wordprocessingShape" mc:Ignorable="w14 w15 w16se wp14">
   <w:body>
     <w:p>
       <w:pPr>
@@ -24,7 +24,7 @@
           <w:lang w:eastAsia="en-US"/>
         </w:rPr>
         <w:drawing>
-          <wp:inline distT="0" distB="0" distL="0" distR="0" wp14:anchorId="6BD6A3B4" wp14:editId="245333E4">
+          <wp:inline distT="0" distB="0" distL="0" distR="0" wp14:anchorId="0E64C0A5" wp14:editId="4A3F2B8B">
             <wp:extent cx="5948680" cy="2849245"/>
             <wp:effectExtent l="0" t="0" r="0" b="8255"/>
             <wp:docPr id="13" name="Picture 13"/>
@@ -41,7 +41,7 @@
                     </pic:cNvPicPr>
                   </pic:nvPicPr>
                   <pic:blipFill>
-                    <a:blip r:embed="rId6">
+                    <a:blip r:embed="rId5">
                       <a:extLst>
                         <a:ext uri="{28A0092B-C50C-407E-A947-70E740481C1C}">
                           <a14:useLocalDpi xmlns:a14="http://schemas.microsoft.com/office/drawing/2010/main" val="0"/>
@@ -92,7 +92,7 @@
         <mc:AlternateContent>
           <mc:Choice Requires="wps">
             <w:drawing>
-              <wp:anchor distT="0" distB="0" distL="114300" distR="114300" simplePos="0" relativeHeight="251659264" behindDoc="0" locked="0" layoutInCell="1" allowOverlap="1">
+              <wp:anchor distT="0" distB="0" distL="114300" distR="114300" simplePos="0" relativeHeight="251659264" behindDoc="0" locked="0" layoutInCell="1" allowOverlap="1" wp14:anchorId="747656C6" wp14:editId="7AEBDD9E">
                 <wp:simplePos x="0" y="0"/>
                 <wp:positionH relativeFrom="column">
                   <wp:posOffset>533400</wp:posOffset>
@@ -286,7 +286,7 @@
           </mc:Choice>
           <mc:Fallback>
             <w:pict>
-              <v:rect id="Rectangle 14" o:spid="_x0000_s1026" style="position:absolute;left:0;text-align:left;margin-left:42pt;margin-top:23.3pt;width:417.75pt;height:132.75pt;z-index:251659264;visibility:visible;mso-wrap-style:square;mso-width-percent:0;mso-height-percent:0;mso-wrap-distance-left:9pt;mso-wrap-distance-top:0;mso-wrap-distance-right:9pt;mso-wrap-distance-bottom:0;mso-position-horizontal:absolute;mso-position-horizontal-relative:text;mso-position-vertical:absolute;mso-position-vertical-relative:text;mso-width-percent:0;mso-height-percent:0;mso-width-relative:page;mso-height-relative:page;v-text-anchor:top" o:gfxdata="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">
+              <v:rect w14:anchorId="747656C6" id="Rectangle 14" o:spid="_x0000_s1026" style="position:absolute;left:0;text-align:left;margin-left:42pt;margin-top:23.3pt;width:417.75pt;height:132.75pt;z-index:251659264;visibility:visible;mso-wrap-style:square;mso-width-percent:0;mso-height-percent:0;mso-wrap-distance-left:9pt;mso-wrap-distance-top:0;mso-wrap-distance-right:9pt;mso-wrap-distance-bottom:0;mso-position-horizontal:absolute;mso-position-horizontal-relative:text;mso-position-vertical:absolute;mso-position-vertical-relative:text;mso-width-percent:0;mso-height-percent:0;mso-width-relative:page;mso-height-relative:page;v-text-anchor:top" o:gfxdata="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">
                 <v:textbox>
                   <w:txbxContent>
                     <w:p>
@@ -485,31 +485,13 @@
           <w:sz w:val="24"/>
         </w:rPr>
       </w:pPr>
-      <w:proofErr w:type="spellStart"/>
       <w:r>
         <w:rPr>
           <w:rFonts w:cs="Arial"/>
           <w:sz w:val="24"/>
         </w:rPr>
-        <w:t>Martijn</w:t>
-      </w:r>
-      <w:proofErr w:type="spellEnd"/>
-      <w:r>
-        <w:rPr>
-          <w:rFonts w:cs="Arial"/>
-          <w:sz w:val="24"/>
-        </w:rPr>
-        <w:t xml:space="preserve"> </w:t>
-      </w:r>
-      <w:proofErr w:type="spellStart"/>
-      <w:r>
-        <w:rPr>
-          <w:rFonts w:cs="Arial"/>
-          <w:sz w:val="24"/>
-        </w:rPr>
-        <w:t>Schuemie</w:t>
-      </w:r>
-      <w:proofErr w:type="spellEnd"/>
+        <w:t>Martijn Schuemie</w:t>
+      </w:r>
     </w:p>
     <w:p>
       <w:pPr>
@@ -574,13 +556,13 @@
       </w:pPr>
     </w:p>
     <w:bookmarkStart w:id="0" w:name="_Toc432967671" w:displacedByCustomXml="next"/>
-    <w:bookmarkStart w:id="1" w:name="_Toc232057102" w:displacedByCustomXml="next"/>
-    <w:bookmarkStart w:id="2" w:name="_Toc233537013" w:displacedByCustomXml="next"/>
-    <w:bookmarkStart w:id="3" w:name="_Toc236724481" w:displacedByCustomXml="next"/>
+    <w:bookmarkStart w:id="1" w:name="_Toc432967672" w:displacedByCustomXml="next"/>
+    <w:bookmarkStart w:id="2" w:name="_Toc417965623" w:displacedByCustomXml="next"/>
+    <w:bookmarkStart w:id="3" w:name="_Toc324892617" w:displacedByCustomXml="next"/>
     <w:bookmarkStart w:id="4" w:name="_Toc241467598" w:displacedByCustomXml="next"/>
-    <w:bookmarkStart w:id="5" w:name="_Toc324892617" w:displacedByCustomXml="next"/>
-    <w:bookmarkStart w:id="6" w:name="_Toc417965623" w:displacedByCustomXml="next"/>
-    <w:bookmarkStart w:id="7" w:name="_Toc432967672" w:displacedByCustomXml="next"/>
+    <w:bookmarkStart w:id="5" w:name="_Toc236724481" w:displacedByCustomXml="next"/>
+    <w:bookmarkStart w:id="6" w:name="_Toc233537013" w:displacedByCustomXml="next"/>
+    <w:bookmarkStart w:id="7" w:name="_Toc232057102" w:displacedByCustomXml="next"/>
     <w:sdt>
       <w:sdtPr>
         <w:rPr>
@@ -1677,8 +1659,8 @@
         <w:lastRenderedPageBreak/>
         <w:t>Introduction</w:t>
       </w:r>
+      <w:bookmarkEnd w:id="8"/>
       <w:bookmarkEnd w:id="0"/>
-      <w:bookmarkEnd w:id="8"/>
     </w:p>
     <w:p>
       <w:pPr>
@@ -1844,6 +1826,7 @@
       <w:r>
         <w:t>Source Data Mapping Approach</w:t>
       </w:r>
+      <w:bookmarkEnd w:id="9"/>
       <w:bookmarkEnd w:id="7"/>
       <w:bookmarkEnd w:id="6"/>
       <w:bookmarkEnd w:id="5"/>
@@ -1851,7 +1834,6 @@
       <w:bookmarkEnd w:id="3"/>
       <w:bookmarkEnd w:id="2"/>
       <w:bookmarkEnd w:id="1"/>
-      <w:bookmarkEnd w:id="9"/>
     </w:p>
     <w:p>
       <w:r>
@@ -1860,7 +1842,7 @@
           <w:lang w:eastAsia="en-US"/>
         </w:rPr>
         <w:drawing>
-          <wp:inline distT="0" distB="0" distL="0" distR="0" wp14:anchorId="1EA8870C" wp14:editId="4251A702">
+          <wp:inline distT="0" distB="0" distL="0" distR="0" wp14:anchorId="45A1E19F" wp14:editId="6E5967E7">
             <wp:extent cx="5715000" cy="4457700"/>
             <wp:effectExtent l="0" t="0" r="0" b="0"/>
             <wp:docPr id="2" name="Picture 2" descr="Generated"/>
@@ -1873,7 +1855,7 @@
                     <pic:cNvPicPr/>
                   </pic:nvPicPr>
                   <pic:blipFill>
-                    <a:blip r:embed="rId7"/>
+                    <a:blip r:embed="rId6"/>
                     <a:stretch>
                       <a:fillRect/>
                     </a:stretch>
@@ -1950,7 +1932,7 @@
           <w:lang w:eastAsia="en-US"/>
         </w:rPr>
         <w:drawing>
-          <wp:inline distT="0" distB="0" distL="0" distR="0">
+          <wp:inline distT="0" distB="0" distL="0" distR="0" wp14:anchorId="76F3EC45" wp14:editId="06BC0DE1">
             <wp:extent cx="5715000" cy="4886325"/>
             <wp:effectExtent l="0" t="0" r="0" b="0"/>
             <wp:docPr id="3" name="Picture 3" descr="Generated"/>
@@ -1963,7 +1945,7 @@
                     <pic:cNvPicPr/>
                   </pic:nvPicPr>
                   <pic:blipFill>
-                    <a:blip r:embed="rId8"/>
+                    <a:blip r:embed="rId7"/>
                     <a:stretch>
                       <a:fillRect/>
                     </a:stretch>
@@ -2323,10 +2305,7 @@
             </w:r>
             <w:proofErr w:type="spellEnd"/>
             <w:r>
-              <w:t xml:space="preserve"> =</w:t>
-            </w:r>
-            <w:r>
-              <w:t xml:space="preserve"> year(</w:t>
+              <w:t xml:space="preserve"> = year(</w:t>
             </w:r>
             <w:proofErr w:type="spellStart"/>
             <w:r>
@@ -2339,17 +2318,11 @@
           </w:p>
           <w:p>
             <w:r>
-              <w:t xml:space="preserve">else if </w:t>
-            </w:r>
-            <w:r>
-              <w:t>(</w:t>
-            </w:r>
-            <w:proofErr w:type="spellStart"/>
-            <w:r>
-              <w:t>ag</w:t>
-            </w:r>
-            <w:r>
-              <w:t>eday</w:t>
+              <w:t>else if (</w:t>
+            </w:r>
+            <w:proofErr w:type="spellStart"/>
+            <w:r>
+              <w:t>ageday</w:t>
             </w:r>
             <w:proofErr w:type="spellEnd"/>
             <w:r>
@@ -2369,10 +2342,7 @@
             </w:r>
             <w:proofErr w:type="spellEnd"/>
             <w:r>
-              <w:t xml:space="preserve"> &lt; 0 </w:t>
-            </w:r>
-            <w:r>
-              <w:t xml:space="preserve">then </w:t>
+              <w:t xml:space="preserve"> &lt; 0 then </w:t>
             </w:r>
             <w:proofErr w:type="spellStart"/>
             <w:r>
@@ -2388,13 +2358,15 @@
             </w:r>
             <w:proofErr w:type="spellEnd"/>
             <w:r>
-              <w:t xml:space="preserve"> – 180 days</w:t>
-            </w:r>
-            <w:r>
-              <w:t>)</w:t>
-            </w:r>
-          </w:p>
-          <w:p>
+              <w:t xml:space="preserve"> – 180 days)</w:t>
+            </w:r>
+          </w:p>
+          <w:p>
+            <w:pPr>
+              <w:rPr>
+                <w:ins w:id="12" w:author="Voss, Erica [JRDUS]" w:date="2017-12-16T19:53:00Z"/>
+              </w:rPr>
+            </w:pPr>
             <w:r>
               <w:t xml:space="preserve">else </w:t>
             </w:r>
@@ -2438,14 +2410,36 @@
             </w:r>
             <w:proofErr w:type="spellStart"/>
             <w:r>
-              <w:t>age</w:t>
-            </w:r>
-            <w:bookmarkStart w:id="12" w:name="_GoBack"/>
-            <w:bookmarkEnd w:id="12"/>
-            <w:r>
-              <w:t>day</w:t>
-            </w:r>
-            <w:proofErr w:type="spellEnd"/>
+              <w:t>ageday</w:t>
+            </w:r>
+            <w:proofErr w:type="spellEnd"/>
+          </w:p>
+          <w:p>
+            <w:commentRangeStart w:id="13"/>
+            <w:ins w:id="14" w:author="Voss, Erica [JRDUS]" w:date="2017-12-16T19:53:00Z">
+              <w:r>
+                <w:t xml:space="preserve">If </w:t>
+              </w:r>
+            </w:ins>
+            <w:ins w:id="15" w:author="Voss, Erica [JRDUS]" w:date="2017-12-16T19:54:00Z">
+              <w:r>
+                <w:t xml:space="preserve">patient experiences </w:t>
+              </w:r>
+            </w:ins>
+            <w:ins w:id="16" w:author="Voss, Erica [JRDUS]" w:date="2017-12-16T19:53:00Z">
+              <w:r>
+                <w:t>age is &gt;110 drop patient.</w:t>
+              </w:r>
+            </w:ins>
+            <w:commentRangeEnd w:id="13"/>
+            <w:ins w:id="17" w:author="Voss, Erica [JRDUS]" w:date="2017-12-16T19:56:00Z">
+              <w:r>
+                <w:rPr>
+                  <w:rStyle w:val="CommentReference"/>
+                </w:rPr>
+                <w:commentReference w:id="13"/>
+              </w:r>
+            </w:ins>
           </w:p>
         </w:tc>
         <w:tc>
@@ -2485,95 +2479,178 @@
             <w:tcW w:w="0" w:type="auto"/>
           </w:tcPr>
           <w:p>
-            <w:proofErr w:type="gramStart"/>
-            <w:r>
-              <w:t>see</w:t>
-            </w:r>
-            <w:proofErr w:type="gramEnd"/>
+            <w:r>
+              <w:t xml:space="preserve">see </w:t>
+            </w:r>
+            <w:proofErr w:type="spellStart"/>
+            <w:r>
+              <w:t>year_of_birth</w:t>
+            </w:r>
+            <w:proofErr w:type="spellEnd"/>
+            <w:r>
+              <w:t xml:space="preserve"> logic. Only filled if age = 0, else NULL</w:t>
+            </w:r>
+          </w:p>
+        </w:tc>
+        <w:tc>
+          <w:tcPr>
+            <w:tcW w:w="0" w:type="auto"/>
+          </w:tcPr>
+          <w:p/>
+        </w:tc>
+      </w:tr>
+      <w:tr>
+        <w:tc>
+          <w:tcPr>
+            <w:tcW w:w="0" w:type="auto"/>
+          </w:tcPr>
+          <w:p>
+            <w:proofErr w:type="spellStart"/>
+            <w:r>
+              <w:t>day_of_birth</w:t>
+            </w:r>
+            <w:proofErr w:type="spellEnd"/>
+          </w:p>
+        </w:tc>
+        <w:tc>
+          <w:tcPr>
+            <w:tcW w:w="0" w:type="auto"/>
+          </w:tcPr>
+          <w:p>
+            <w:proofErr w:type="spellStart"/>
+            <w:r>
+              <w:t>ageday</w:t>
+            </w:r>
+            <w:proofErr w:type="spellEnd"/>
+          </w:p>
+        </w:tc>
+        <w:tc>
+          <w:tcPr>
+            <w:tcW w:w="0" w:type="auto"/>
+          </w:tcPr>
+          <w:p>
+            <w:r>
+              <w:t xml:space="preserve">see </w:t>
+            </w:r>
+            <w:proofErr w:type="spellStart"/>
+            <w:r>
+              <w:t>year_of_birth</w:t>
+            </w:r>
+            <w:proofErr w:type="spellEnd"/>
+            <w:r>
+              <w:t xml:space="preserve"> logic. Only filled if age = 0, else NULL</w:t>
+            </w:r>
+          </w:p>
+        </w:tc>
+        <w:tc>
+          <w:tcPr>
+            <w:tcW w:w="0" w:type="auto"/>
+          </w:tcPr>
+          <w:p/>
+        </w:tc>
+      </w:tr>
+      <w:tr>
+        <w:tc>
+          <w:tcPr>
+            <w:tcW w:w="0" w:type="auto"/>
+          </w:tcPr>
+          <w:p>
+            <w:proofErr w:type="spellStart"/>
+            <w:r>
+              <w:t>race_concept_id</w:t>
+            </w:r>
+            <w:proofErr w:type="spellEnd"/>
+          </w:p>
+        </w:tc>
+        <w:tc>
+          <w:tcPr>
+            <w:tcW w:w="0" w:type="auto"/>
+          </w:tcPr>
+          <w:p>
+            <w:r>
+              <w:t>race</w:t>
+            </w:r>
+          </w:p>
+        </w:tc>
+        <w:tc>
+          <w:tcPr>
+            <w:tcW w:w="0" w:type="auto"/>
+          </w:tcPr>
+          <w:p>
+            <w:r>
+              <w:t>See mapping table:</w:t>
+            </w:r>
+          </w:p>
+          <w:p>
+            <w:proofErr w:type="spellStart"/>
+            <w:r>
+              <w:t>source_value</w:t>
+            </w:r>
+            <w:proofErr w:type="spellEnd"/>
+            <w:r>
+              <w:t xml:space="preserve"> label </w:t>
+            </w:r>
+            <w:proofErr w:type="spellStart"/>
+            <w:r>
+              <w:t>concept_id</w:t>
+            </w:r>
+            <w:proofErr w:type="spellEnd"/>
             <w:r>
               <w:t xml:space="preserve"> </w:t>
             </w:r>
-            <w:proofErr w:type="spellStart"/>
-            <w:r>
-              <w:t>year_of_birth</w:t>
-            </w:r>
-            <w:proofErr w:type="spellEnd"/>
-            <w:r>
-              <w:t xml:space="preserve"> logic. Only filled if age = 0, else NULL</w:t>
-            </w:r>
-          </w:p>
-        </w:tc>
-        <w:tc>
-          <w:tcPr>
-            <w:tcW w:w="0" w:type="auto"/>
-          </w:tcPr>
-          <w:p/>
-        </w:tc>
-      </w:tr>
-      <w:tr>
-        <w:tc>
-          <w:tcPr>
-            <w:tcW w:w="0" w:type="auto"/>
-          </w:tcPr>
-          <w:p>
-            <w:proofErr w:type="spellStart"/>
-            <w:r>
-              <w:t>day_of_birth</w:t>
-            </w:r>
-            <w:proofErr w:type="spellEnd"/>
-          </w:p>
-        </w:tc>
-        <w:tc>
-          <w:tcPr>
-            <w:tcW w:w="0" w:type="auto"/>
-          </w:tcPr>
-          <w:p>
-            <w:proofErr w:type="spellStart"/>
-            <w:r>
-              <w:t>ageday</w:t>
-            </w:r>
-            <w:proofErr w:type="spellEnd"/>
-          </w:p>
-        </w:tc>
-        <w:tc>
-          <w:tcPr>
-            <w:tcW w:w="0" w:type="auto"/>
-          </w:tcPr>
-          <w:p>
-            <w:proofErr w:type="gramStart"/>
-            <w:r>
-              <w:t>see</w:t>
-            </w:r>
-            <w:proofErr w:type="gramEnd"/>
-            <w:r>
-              <w:t xml:space="preserve"> </w:t>
-            </w:r>
-            <w:proofErr w:type="spellStart"/>
-            <w:r>
-              <w:t>year_of_birth</w:t>
-            </w:r>
-            <w:proofErr w:type="spellEnd"/>
-            <w:r>
-              <w:t xml:space="preserve"> logic. Only filled if age = 0, else NULL</w:t>
-            </w:r>
-          </w:p>
-        </w:tc>
-        <w:tc>
-          <w:tcPr>
-            <w:tcW w:w="0" w:type="auto"/>
-          </w:tcPr>
-          <w:p/>
-        </w:tc>
-      </w:tr>
-      <w:tr>
-        <w:tc>
-          <w:tcPr>
-            <w:tcW w:w="0" w:type="auto"/>
-          </w:tcPr>
-          <w:p>
-            <w:proofErr w:type="spellStart"/>
-            <w:r>
-              <w:t>race_concept_id</w:t>
+          </w:p>
+          <w:p>
+            <w:r>
+              <w:t xml:space="preserve">1 White 8527 </w:t>
+            </w:r>
+          </w:p>
+          <w:p>
+            <w:r>
+              <w:t xml:space="preserve">2 Black 8516 </w:t>
+            </w:r>
+          </w:p>
+          <w:p>
+            <w:r>
+              <w:t xml:space="preserve">3 Other  8522  </w:t>
+            </w:r>
+          </w:p>
+          <w:p>
+            <w:r>
+              <w:t xml:space="preserve">4 Pacific Islander 8557 </w:t>
+            </w:r>
+          </w:p>
+          <w:p>
+            <w:r>
+              <w:t xml:space="preserve">5 Native American 8657 </w:t>
+            </w:r>
+          </w:p>
+          <w:p>
+            <w:r>
+              <w:t>6 Other  0</w:t>
+            </w:r>
+          </w:p>
+          <w:p>
+            <w:r>
+              <w:t>If missing, also use 0</w:t>
+            </w:r>
+          </w:p>
+        </w:tc>
+        <w:tc>
+          <w:tcPr>
+            <w:tcW w:w="0" w:type="auto"/>
+          </w:tcPr>
+          <w:p/>
+        </w:tc>
+      </w:tr>
+      <w:tr>
+        <w:tc>
+          <w:tcPr>
+            <w:tcW w:w="0" w:type="auto"/>
+          </w:tcPr>
+          <w:p>
+            <w:proofErr w:type="spellStart"/>
+            <w:r>
+              <w:t>race_source_value</w:t>
             </w:r>
             <w:proofErr w:type="spellEnd"/>
           </w:p>
@@ -2592,81 +2669,25 @@
           <w:tcPr>
             <w:tcW w:w="0" w:type="auto"/>
           </w:tcPr>
-          <w:p>
-            <w:r>
-              <w:t>See mapping table:</w:t>
-            </w:r>
-          </w:p>
-          <w:p>
-            <w:proofErr w:type="spellStart"/>
-            <w:r>
-              <w:t>source_value</w:t>
-            </w:r>
-            <w:proofErr w:type="spellEnd"/>
-            <w:r>
-              <w:t xml:space="preserve"> label </w:t>
-            </w:r>
-            <w:proofErr w:type="spellStart"/>
-            <w:r>
-              <w:t>concept_id</w:t>
-            </w:r>
-            <w:proofErr w:type="spellEnd"/>
-            <w:r>
-              <w:t xml:space="preserve"> </w:t>
-            </w:r>
-          </w:p>
-          <w:p>
-            <w:r>
-              <w:t xml:space="preserve">1 White 8527 </w:t>
-            </w:r>
-          </w:p>
-          <w:p>
-            <w:r>
-              <w:t xml:space="preserve">2 Black 8516 </w:t>
-            </w:r>
-          </w:p>
-          <w:p>
-            <w:r>
-              <w:t xml:space="preserve">3 Other  8522  </w:t>
-            </w:r>
-          </w:p>
-          <w:p>
-            <w:r>
-              <w:t xml:space="preserve">4 Pacific Islander 8557 </w:t>
-            </w:r>
-          </w:p>
-          <w:p>
-            <w:r>
-              <w:t xml:space="preserve">5 Native American 8657 </w:t>
-            </w:r>
-          </w:p>
-          <w:p>
-            <w:r>
-              <w:t>6 Other  0</w:t>
-            </w:r>
-          </w:p>
-          <w:p>
-            <w:r>
-              <w:t>If missing, also use 0</w:t>
-            </w:r>
-          </w:p>
-        </w:tc>
-        <w:tc>
-          <w:tcPr>
-            <w:tcW w:w="0" w:type="auto"/>
-          </w:tcPr>
-          <w:p/>
-        </w:tc>
-      </w:tr>
-      <w:tr>
-        <w:tc>
-          <w:tcPr>
-            <w:tcW w:w="0" w:type="auto"/>
-          </w:tcPr>
-          <w:p>
-            <w:proofErr w:type="spellStart"/>
-            <w:r>
-              <w:t>race_source_value</w:t>
+          <w:p/>
+        </w:tc>
+        <w:tc>
+          <w:tcPr>
+            <w:tcW w:w="0" w:type="auto"/>
+          </w:tcPr>
+          <w:p/>
+        </w:tc>
+      </w:tr>
+      <w:tr>
+        <w:tc>
+          <w:tcPr>
+            <w:tcW w:w="0" w:type="auto"/>
+          </w:tcPr>
+          <w:p>
+            <w:proofErr w:type="spellStart"/>
+            <w:r>
+              <w:lastRenderedPageBreak/>
+              <w:t>ethnicity_concept_id</w:t>
             </w:r>
             <w:proofErr w:type="spellEnd"/>
           </w:p>
@@ -2685,42 +2706,6 @@
           <w:tcPr>
             <w:tcW w:w="0" w:type="auto"/>
           </w:tcPr>
-          <w:p/>
-        </w:tc>
-        <w:tc>
-          <w:tcPr>
-            <w:tcW w:w="0" w:type="auto"/>
-          </w:tcPr>
-          <w:p/>
-        </w:tc>
-      </w:tr>
-      <w:tr>
-        <w:tc>
-          <w:tcPr>
-            <w:tcW w:w="0" w:type="auto"/>
-          </w:tcPr>
-          <w:p>
-            <w:proofErr w:type="spellStart"/>
-            <w:r>
-              <w:t>ethnicity_concept_id</w:t>
-            </w:r>
-            <w:proofErr w:type="spellEnd"/>
-          </w:p>
-        </w:tc>
-        <w:tc>
-          <w:tcPr>
-            <w:tcW w:w="0" w:type="auto"/>
-          </w:tcPr>
-          <w:p>
-            <w:r>
-              <w:t>race</w:t>
-            </w:r>
-          </w:p>
-        </w:tc>
-        <w:tc>
-          <w:tcPr>
-            <w:tcW w:w="0" w:type="auto"/>
-          </w:tcPr>
           <w:p>
             <w:r>
               <w:t>if race = 3, set to 38003563 (Hispanic), else 0</w:t>
@@ -2742,7 +2727,6 @@
           <w:p>
             <w:proofErr w:type="spellStart"/>
             <w:r>
-              <w:lastRenderedPageBreak/>
               <w:t>ethnicity_source_value</w:t>
             </w:r>
             <w:proofErr w:type="spellEnd"/>
@@ -3015,7 +2999,7 @@
       <w:r>
         <w:br w:type="page"/>
       </w:r>
-      <w:bookmarkStart w:id="13" w:name="_Toc466987736"/>
+      <w:bookmarkStart w:id="19" w:name="_Toc466987736"/>
       <w:r>
         <w:lastRenderedPageBreak/>
         <w:t xml:space="preserve">Table name: </w:t>
@@ -3024,7 +3008,7 @@
       <w:r>
         <w:t>visit_occurrence</w:t>
       </w:r>
-      <w:bookmarkEnd w:id="13"/>
+      <w:bookmarkEnd w:id="19"/>
       <w:proofErr w:type="spellEnd"/>
     </w:p>
     <w:p>
@@ -3047,7 +3031,7 @@
           <w:lang w:eastAsia="en-US"/>
         </w:rPr>
         <w:drawing>
-          <wp:inline distT="0" distB="0" distL="0" distR="0">
+          <wp:inline distT="0" distB="0" distL="0" distR="0" wp14:anchorId="776D191F" wp14:editId="2F69B6CB">
             <wp:extent cx="5715000" cy="2743200"/>
             <wp:effectExtent l="0" t="0" r="0" b="0"/>
             <wp:docPr id="4" name="Picture 4" descr="Generated"/>
@@ -3060,7 +3044,7 @@
                     <pic:cNvPicPr/>
                   </pic:nvPicPr>
                   <pic:blipFill>
-                    <a:blip r:embed="rId9"/>
+                    <a:blip r:embed="rId10"/>
                     <a:stretch>
                       <a:fillRect/>
                     </a:stretch>
@@ -3181,11 +3165,9 @@
             <w:tcW w:w="0" w:type="auto"/>
           </w:tcPr>
           <w:p>
-            <w:proofErr w:type="spellStart"/>
             <w:r>
               <w:t>Autogenerate</w:t>
             </w:r>
-            <w:proofErr w:type="spellEnd"/>
           </w:p>
         </w:tc>
       </w:tr>
@@ -3315,21 +3297,24 @@
             <w:tcW w:w="0" w:type="auto"/>
           </w:tcPr>
           <w:p>
+            <w:r>
+              <w:t xml:space="preserve">visit date = year + </w:t>
+            </w:r>
+            <w:proofErr w:type="spellStart"/>
+            <w:r>
+              <w:t>amonth</w:t>
+            </w:r>
+            <w:proofErr w:type="spellEnd"/>
+            <w:r>
+              <w:t xml:space="preserve"> </w:t>
+            </w:r>
             <w:proofErr w:type="gramStart"/>
             <w:r>
-              <w:t>visit</w:t>
+              <w:t>+ ?</w:t>
             </w:r>
             <w:proofErr w:type="gramEnd"/>
             <w:r>
-              <w:t xml:space="preserve"> date = year + </w:t>
-            </w:r>
-            <w:proofErr w:type="spellStart"/>
-            <w:r>
-              <w:t>amonth</w:t>
-            </w:r>
-            <w:proofErr w:type="spellEnd"/>
-            <w:r>
-              <w:t xml:space="preserve"> + ? (first day of month that is correct weekday (weekday or weekend))</w:t>
+              <w:t xml:space="preserve"> (first day of month that is correct weekday (weekday or weekend))</w:t>
             </w:r>
           </w:p>
           <w:p>
@@ -3682,7 +3667,7 @@
       <w:r>
         <w:br w:type="page"/>
       </w:r>
-      <w:bookmarkStart w:id="14" w:name="_Toc466987737"/>
+      <w:bookmarkStart w:id="20" w:name="_Toc466987737"/>
       <w:r>
         <w:lastRenderedPageBreak/>
         <w:t xml:space="preserve">Table name: </w:t>
@@ -3691,7 +3676,7 @@
       <w:r>
         <w:t>observation_period</w:t>
       </w:r>
-      <w:bookmarkEnd w:id="14"/>
+      <w:bookmarkEnd w:id="20"/>
       <w:proofErr w:type="spellEnd"/>
     </w:p>
     <w:p>
@@ -3730,7 +3715,7 @@
           <w:lang w:eastAsia="en-US"/>
         </w:rPr>
         <w:drawing>
-          <wp:inline distT="0" distB="0" distL="0" distR="0">
+          <wp:inline distT="0" distB="0" distL="0" distR="0" wp14:anchorId="05965F65" wp14:editId="74D64A67">
             <wp:extent cx="5715000" cy="171450"/>
             <wp:effectExtent l="0" t="0" r="0" b="0"/>
             <wp:docPr id="5" name="Picture 5" descr="Generated"/>
@@ -3743,7 +3728,7 @@
                     <pic:cNvPicPr/>
                   </pic:nvPicPr>
                   <pic:blipFill>
-                    <a:blip r:embed="rId10"/>
+                    <a:blip r:embed="rId11"/>
                     <a:stretch>
                       <a:fillRect/>
                     </a:stretch>
@@ -4006,12 +3991,12 @@
       <w:r>
         <w:br w:type="page"/>
       </w:r>
-      <w:bookmarkStart w:id="15" w:name="_Toc466987738"/>
+      <w:bookmarkStart w:id="21" w:name="_Toc466987738"/>
       <w:r>
         <w:lastRenderedPageBreak/>
         <w:t>Table name: location</w:t>
       </w:r>
-      <w:bookmarkEnd w:id="15"/>
+      <w:bookmarkEnd w:id="21"/>
     </w:p>
     <w:p>
       <w:r>
@@ -4052,7 +4037,7 @@
           <w:lang w:eastAsia="en-US"/>
         </w:rPr>
         <w:drawing>
-          <wp:inline distT="0" distB="0" distL="0" distR="0">
+          <wp:inline distT="0" distB="0" distL="0" distR="0" wp14:anchorId="5BF151C5" wp14:editId="53DAD240">
             <wp:extent cx="5715000" cy="1457325"/>
             <wp:effectExtent l="0" t="0" r="0" b="0"/>
             <wp:docPr id="6" name="Picture 6" descr="Generated"/>
@@ -4065,7 +4050,7 @@
                     <pic:cNvPicPr/>
                   </pic:nvPicPr>
                   <pic:blipFill>
-                    <a:blip r:embed="rId11"/>
+                    <a:blip r:embed="rId12"/>
                     <a:stretch>
                       <a:fillRect/>
                     </a:stretch>
@@ -4214,22 +4199,28 @@
               <w:t xml:space="preserve"> is generated. </w:t>
             </w:r>
             <w:proofErr w:type="spellStart"/>
+            <w:r>
+              <w:t>hoststco</w:t>
+            </w:r>
+            <w:proofErr w:type="spellEnd"/>
+            <w:r>
+              <w:t xml:space="preserve"> = NULL and </w:t>
+            </w:r>
+            <w:proofErr w:type="spellStart"/>
+            <w:r>
+              <w:t>hospstco</w:t>
+            </w:r>
+            <w:proofErr w:type="spellEnd"/>
+            <w:r>
+              <w:t xml:space="preserve"> = -9999 </w:t>
+            </w:r>
             <w:proofErr w:type="gramStart"/>
             <w:r>
-              <w:t>hoststco</w:t>
-            </w:r>
-            <w:proofErr w:type="spellEnd"/>
+              <w:t>are considered to be</w:t>
+            </w:r>
             <w:proofErr w:type="gramEnd"/>
             <w:r>
-              <w:t xml:space="preserve"> = NULL and </w:t>
-            </w:r>
-            <w:proofErr w:type="spellStart"/>
-            <w:r>
-              <w:t>hospstco</w:t>
-            </w:r>
-            <w:proofErr w:type="spellEnd"/>
-            <w:r>
-              <w:t xml:space="preserve"> = -9999 are considered to be the same.</w:t>
+              <w:t xml:space="preserve"> the same.</w:t>
             </w:r>
           </w:p>
         </w:tc>
@@ -4477,7 +4468,7 @@
       <w:r>
         <w:br w:type="page"/>
       </w:r>
-      <w:bookmarkStart w:id="16" w:name="_Toc466987739"/>
+      <w:bookmarkStart w:id="22" w:name="_Toc466987739"/>
       <w:r>
         <w:lastRenderedPageBreak/>
         <w:t xml:space="preserve">Table name: </w:t>
@@ -4486,7 +4477,7 @@
       <w:r>
         <w:t>care_site</w:t>
       </w:r>
-      <w:bookmarkEnd w:id="16"/>
+      <w:bookmarkEnd w:id="22"/>
       <w:proofErr w:type="spellEnd"/>
     </w:p>
     <w:p>
@@ -4504,7 +4495,7 @@
           <w:lang w:eastAsia="en-US"/>
         </w:rPr>
         <w:drawing>
-          <wp:inline distT="0" distB="0" distL="0" distR="0">
+          <wp:inline distT="0" distB="0" distL="0" distR="0" wp14:anchorId="0CC0B95E" wp14:editId="58941600">
             <wp:extent cx="5715000" cy="1028700"/>
             <wp:effectExtent l="0" t="0" r="0" b="0"/>
             <wp:docPr id="7" name="Picture 7" descr="Generated"/>
@@ -4517,7 +4508,7 @@
                     <pic:cNvPicPr/>
                   </pic:nvPicPr>
                   <pic:blipFill>
-                    <a:blip r:embed="rId12"/>
+                    <a:blip r:embed="rId13"/>
                     <a:stretch>
                       <a:fillRect/>
                     </a:stretch>
@@ -4761,15 +4752,7 @@
             </w:r>
             <w:proofErr w:type="spellEnd"/>
             <w:r>
-              <w:t xml:space="preserve">.   </w:t>
-            </w:r>
-            <w:proofErr w:type="gramStart"/>
-            <w:r>
-              <w:t>null</w:t>
-            </w:r>
-            <w:proofErr w:type="gramEnd"/>
-            <w:r>
-              <w:t xml:space="preserve"> value when </w:t>
+              <w:t xml:space="preserve">.   null value when </w:t>
             </w:r>
             <w:proofErr w:type="spellStart"/>
             <w:r>
@@ -4874,7 +4857,7 @@
       <w:r>
         <w:br w:type="page"/>
       </w:r>
-      <w:bookmarkStart w:id="17" w:name="_Toc466987740"/>
+      <w:bookmarkStart w:id="23" w:name="_Toc466987740"/>
       <w:r>
         <w:lastRenderedPageBreak/>
         <w:t xml:space="preserve">Table name: </w:t>
@@ -4883,7 +4866,7 @@
       <w:r>
         <w:t>condition_occurrence</w:t>
       </w:r>
-      <w:bookmarkEnd w:id="17"/>
+      <w:bookmarkEnd w:id="23"/>
       <w:proofErr w:type="spellEnd"/>
     </w:p>
     <w:p>
@@ -4952,7 +4935,7 @@
           <w:lang w:eastAsia="en-US"/>
         </w:rPr>
         <w:drawing>
-          <wp:inline distT="0" distB="0" distL="0" distR="0">
+          <wp:inline distT="0" distB="0" distL="0" distR="0" wp14:anchorId="441CE972" wp14:editId="2434A663">
             <wp:extent cx="5715000" cy="4886325"/>
             <wp:effectExtent l="0" t="0" r="0" b="0"/>
             <wp:docPr id="8" name="Picture 8" descr="Generated"/>
@@ -4965,7 +4948,7 @@
                     <pic:cNvPicPr/>
                   </pic:nvPicPr>
                   <pic:blipFill>
-                    <a:blip r:embed="rId13"/>
+                    <a:blip r:embed="rId14"/>
                     <a:stretch>
                       <a:fillRect/>
                     </a:stretch>
@@ -5086,11 +5069,9 @@
             <w:tcW w:w="0" w:type="auto"/>
           </w:tcPr>
           <w:p>
-            <w:proofErr w:type="spellStart"/>
             <w:r>
               <w:t>Autogenerate</w:t>
             </w:r>
-            <w:proofErr w:type="spellEnd"/>
           </w:p>
         </w:tc>
       </w:tr>
@@ -5544,7 +5525,6 @@
           <w:p>
             <w:proofErr w:type="spellStart"/>
             <w:r>
-              <w:lastRenderedPageBreak/>
               <w:t>condition_source_concept_id</w:t>
             </w:r>
             <w:proofErr w:type="spellEnd"/>
@@ -5630,12 +5610,12 @@
       <w:r>
         <w:br w:type="page"/>
       </w:r>
-      <w:bookmarkStart w:id="18" w:name="_Toc466987741"/>
+      <w:bookmarkStart w:id="24" w:name="_Toc466987741"/>
       <w:r>
         <w:lastRenderedPageBreak/>
         <w:t>Table name: death</w:t>
       </w:r>
-      <w:bookmarkEnd w:id="18"/>
+      <w:bookmarkEnd w:id="24"/>
     </w:p>
     <w:p>
       <w:r>
@@ -5657,7 +5637,7 @@
           <w:lang w:eastAsia="en-US"/>
         </w:rPr>
         <w:drawing>
-          <wp:inline distT="0" distB="0" distL="0" distR="0">
+          <wp:inline distT="0" distB="0" distL="0" distR="0" wp14:anchorId="12DFF3FE" wp14:editId="34A00A73">
             <wp:extent cx="5715000" cy="600075"/>
             <wp:effectExtent l="0" t="0" r="0" b="0"/>
             <wp:docPr id="9" name="Picture 9" descr="Generated"/>
@@ -5670,7 +5650,7 @@
                     <pic:cNvPicPr/>
                   </pic:nvPicPr>
                   <pic:blipFill>
-                    <a:blip r:embed="rId14"/>
+                    <a:blip r:embed="rId15"/>
                     <a:stretch>
                       <a:fillRect/>
                     </a:stretch>
@@ -6004,7 +5984,7 @@
       <w:pPr>
         <w:pStyle w:val="Heading2"/>
       </w:pPr>
-      <w:bookmarkStart w:id="19" w:name="_Toc466987742"/>
+      <w:bookmarkStart w:id="25" w:name="_Toc466987742"/>
       <w:r>
         <w:lastRenderedPageBreak/>
         <w:t xml:space="preserve">Table name: </w:t>
@@ -6013,7 +5993,7 @@
       <w:r>
         <w:t>procedure_occurrence</w:t>
       </w:r>
-      <w:bookmarkEnd w:id="19"/>
+      <w:bookmarkEnd w:id="25"/>
       <w:proofErr w:type="spellEnd"/>
     </w:p>
     <w:p>
@@ -6050,7 +6030,7 @@
         </w:rPr>
         <w:lastRenderedPageBreak/>
         <w:drawing>
-          <wp:inline distT="0" distB="0" distL="0" distR="0">
+          <wp:inline distT="0" distB="0" distL="0" distR="0" wp14:anchorId="7ABDB9F0" wp14:editId="5B93160F">
             <wp:extent cx="5715000" cy="10029825"/>
             <wp:effectExtent l="0" t="0" r="0" b="0"/>
             <wp:docPr id="10" name="Picture 10" descr="Generated"/>
@@ -6063,7 +6043,7 @@
                     <pic:cNvPicPr/>
                   </pic:nvPicPr>
                   <pic:blipFill>
-                    <a:blip r:embed="rId15"/>
+                    <a:blip r:embed="rId16"/>
                     <a:stretch>
                       <a:fillRect/>
                     </a:stretch>
@@ -6185,11 +6165,9 @@
             <w:tcW w:w="0" w:type="auto"/>
           </w:tcPr>
           <w:p>
-            <w:proofErr w:type="spellStart"/>
             <w:r>
               <w:t>Autogenerate</w:t>
             </w:r>
-            <w:proofErr w:type="spellEnd"/>
           </w:p>
         </w:tc>
       </w:tr>
@@ -6466,7 +6444,15 @@
             </w:r>
             <w:proofErr w:type="spellEnd"/>
             <w:r>
-              <w:t xml:space="preserve"> &gt; los then remove procedure</w:t>
+              <w:t xml:space="preserve"> &gt; </w:t>
+            </w:r>
+            <w:proofErr w:type="spellStart"/>
+            <w:r>
+              <w:t>los</w:t>
+            </w:r>
+            <w:proofErr w:type="spellEnd"/>
+            <w:r>
+              <w:t xml:space="preserve"> then remove procedure</w:t>
             </w:r>
           </w:p>
           <w:p>
@@ -6496,7 +6482,6 @@
           <w:p>
             <w:proofErr w:type="spellStart"/>
             <w:r>
-              <w:lastRenderedPageBreak/>
               <w:t>procedure_type_concept_id</w:t>
             </w:r>
             <w:proofErr w:type="spellEnd"/>
@@ -6793,7 +6778,6 @@
           <w:p>
             <w:proofErr w:type="spellStart"/>
             <w:r>
-              <w:lastRenderedPageBreak/>
               <w:t>procedure_source_concept_id</w:t>
             </w:r>
             <w:proofErr w:type="spellEnd"/>
@@ -6941,12 +6925,12 @@
       <w:r>
         <w:br w:type="page"/>
       </w:r>
-      <w:bookmarkStart w:id="20" w:name="_Toc466987743"/>
+      <w:bookmarkStart w:id="26" w:name="_Toc466987743"/>
       <w:r>
         <w:lastRenderedPageBreak/>
         <w:t>Table name: measurement</w:t>
       </w:r>
-      <w:bookmarkEnd w:id="20"/>
+      <w:bookmarkEnd w:id="26"/>
     </w:p>
     <w:p>
       <w:r>
@@ -6968,7 +6952,7 @@
           <w:lang w:eastAsia="en-US"/>
         </w:rPr>
         <w:drawing>
-          <wp:inline distT="0" distB="0" distL="0" distR="0">
+          <wp:inline distT="0" distB="0" distL="0" distR="0" wp14:anchorId="34C2309D" wp14:editId="18CFD7D8">
             <wp:extent cx="5715000" cy="4886325"/>
             <wp:effectExtent l="0" t="0" r="0" b="0"/>
             <wp:docPr id="11" name="Picture 11" descr="Generated"/>
@@ -6981,7 +6965,7 @@
                     <pic:cNvPicPr/>
                   </pic:nvPicPr>
                   <pic:blipFill>
-                    <a:blip r:embed="rId16"/>
+                    <a:blip r:embed="rId17"/>
                     <a:stretch>
                       <a:fillRect/>
                     </a:stretch>
@@ -7102,11 +7086,9 @@
             <w:tcW w:w="0" w:type="auto"/>
           </w:tcPr>
           <w:p>
-            <w:proofErr w:type="spellStart"/>
             <w:r>
               <w:t>Autogenerate</w:t>
             </w:r>
-            <w:proofErr w:type="spellEnd"/>
           </w:p>
         </w:tc>
       </w:tr>
@@ -7248,7 +7230,6 @@
           <w:p>
             <w:proofErr w:type="spellStart"/>
             <w:r>
-              <w:lastRenderedPageBreak/>
               <w:t>measurement_date</w:t>
             </w:r>
             <w:proofErr w:type="spellEnd"/>
@@ -7711,7 +7692,6 @@
           <w:p>
             <w:proofErr w:type="spellStart"/>
             <w:r>
-              <w:lastRenderedPageBreak/>
               <w:t>measurement_source_concept_id</w:t>
             </w:r>
             <w:proofErr w:type="spellEnd"/>
@@ -7861,12 +7841,12 @@
       <w:r>
         <w:br w:type="page"/>
       </w:r>
-      <w:bookmarkStart w:id="21" w:name="_Toc466987744"/>
+      <w:bookmarkStart w:id="27" w:name="_Toc466987744"/>
       <w:r>
         <w:lastRenderedPageBreak/>
         <w:t>Table name: observation</w:t>
       </w:r>
-      <w:bookmarkEnd w:id="21"/>
+      <w:bookmarkEnd w:id="27"/>
     </w:p>
     <w:p>
       <w:r>
@@ -7900,7 +7880,7 @@
           <w:lang w:eastAsia="en-US"/>
         </w:rPr>
         <w:drawing>
-          <wp:inline distT="0" distB="0" distL="0" distR="0" wp14:anchorId="55458F1E" wp14:editId="68905759">
+          <wp:inline distT="0" distB="0" distL="0" distR="0" wp14:anchorId="78984704" wp14:editId="04E96496">
             <wp:extent cx="5715000" cy="5314950"/>
             <wp:effectExtent l="0" t="0" r="0" b="0"/>
             <wp:docPr id="12" name="Picture 12" descr="Generated"/>
@@ -7913,7 +7893,7 @@
                     <pic:cNvPicPr/>
                   </pic:nvPicPr>
                   <pic:blipFill>
-                    <a:blip r:embed="rId17"/>
+                    <a:blip r:embed="rId18"/>
                     <a:stretch>
                       <a:fillRect/>
                     </a:stretch>
@@ -8034,11 +8014,9 @@
             <w:tcW w:w="0" w:type="auto"/>
           </w:tcPr>
           <w:p>
-            <w:proofErr w:type="spellStart"/>
             <w:r>
               <w:t>Autogenerate</w:t>
             </w:r>
-            <w:proofErr w:type="spellEnd"/>
           </w:p>
         </w:tc>
       </w:tr>
@@ -8349,15 +8327,7 @@
             </w:r>
             <w:proofErr w:type="spellEnd"/>
             <w:r>
-              <w:t xml:space="preserve">. </w:t>
-            </w:r>
-            <w:proofErr w:type="gramStart"/>
-            <w:r>
-              <w:t>These field</w:t>
-            </w:r>
-            <w:proofErr w:type="gramEnd"/>
-            <w:r>
-              <w:t xml:space="preserve"> should also be populated: </w:t>
+              <w:t xml:space="preserve">. These field should also be populated: </w:t>
             </w:r>
             <w:proofErr w:type="spellStart"/>
             <w:r>
@@ -8848,7 +8818,6 @@
           <w:p>
             <w:proofErr w:type="spellStart"/>
             <w:r>
-              <w:lastRenderedPageBreak/>
               <w:t>unit_source_value</w:t>
             </w:r>
             <w:proofErr w:type="spellEnd"/>
@@ -8911,7 +8880,7 @@
       <w:pPr>
         <w:pStyle w:val="Heading2"/>
       </w:pPr>
-      <w:bookmarkStart w:id="22" w:name="_Toc466987745"/>
+      <w:bookmarkStart w:id="28" w:name="_Toc466987745"/>
       <w:r>
         <w:t xml:space="preserve">Table name: </w:t>
       </w:r>
@@ -8919,7 +8888,7 @@
       <w:r>
         <w:t>cdm_source</w:t>
       </w:r>
-      <w:bookmarkEnd w:id="22"/>
+      <w:bookmarkEnd w:id="28"/>
       <w:proofErr w:type="spellEnd"/>
     </w:p>
     <w:tbl>
@@ -9235,7 +9204,7 @@
       <w:pPr>
         <w:pStyle w:val="Heading2"/>
       </w:pPr>
-      <w:bookmarkStart w:id="23" w:name="_Toc466987746"/>
+      <w:bookmarkStart w:id="29" w:name="_Toc466987746"/>
       <w:r>
         <w:lastRenderedPageBreak/>
         <w:t xml:space="preserve">Table name: </w:t>
@@ -9244,7 +9213,7 @@
       <w:r>
         <w:t>cdm_domain_meta</w:t>
       </w:r>
-      <w:bookmarkEnd w:id="23"/>
+      <w:bookmarkEnd w:id="29"/>
       <w:proofErr w:type="spellEnd"/>
     </w:p>
     <w:tbl>
@@ -9424,15 +9393,15 @@
           </w:tcPr>
           <w:p>
             <w:r>
-              <w:t xml:space="preserve">One </w:t>
+              <w:t xml:space="preserve">One records </w:t>
             </w:r>
             <w:proofErr w:type="gramStart"/>
             <w:r>
-              <w:t>records</w:t>
+              <w:t>has</w:t>
             </w:r>
             <w:proofErr w:type="gramEnd"/>
             <w:r>
-              <w:t xml:space="preserve"> has been created for each hospital in the database.</w:t>
+              <w:t xml:space="preserve"> been created for each hospital in the database.</w:t>
             </w:r>
           </w:p>
         </w:tc>
@@ -9467,11 +9436,11 @@
           </w:tcPr>
           <w:p>
             <w:r>
-              <w:t>Only the calendar month of the admission date is available</w:t>
+              <w:t xml:space="preserve">Only the calendar month of the admission date is </w:t>
             </w:r>
             <w:proofErr w:type="gramStart"/>
             <w:r>
-              <w:t>,  the</w:t>
+              <w:t>available,  the</w:t>
             </w:r>
             <w:proofErr w:type="gramEnd"/>
             <w:r>
@@ -9580,18 +9549,10 @@
           </w:tcPr>
           <w:p>
             <w:r>
-              <w:t xml:space="preserve">Principal and secondary diagnoses during hospitalization. Also included </w:t>
-            </w:r>
-            <w:proofErr w:type="gramStart"/>
-            <w:r>
-              <w:t xml:space="preserve">are </w:t>
-            </w:r>
-            <w:r>
-              <w:t>external cause</w:t>
-            </w:r>
-            <w:proofErr w:type="gramEnd"/>
-            <w:r>
-              <w:t xml:space="preserve"> of injury codes</w:t>
+              <w:t xml:space="preserve">Principal and secondary diagnoses during hospitalization. Also included are </w:t>
+            </w:r>
+            <w:r>
+              <w:t>external cause of injury codes</w:t>
             </w:r>
             <w:r>
               <w:t>. The condition start date is assumed to be the visit start date.</w:t>
@@ -9629,15 +9590,7 @@
           </w:tcPr>
           <w:p>
             <w:r>
-              <w:t xml:space="preserve">Procedures performed during hospitalization. For procedures the exact day of the procedure (relative to the visit start date) is available. Some of the </w:t>
-            </w:r>
-            <w:proofErr w:type="gramStart"/>
-            <w:r>
-              <w:t>procedure</w:t>
-            </w:r>
-            <w:proofErr w:type="gramEnd"/>
-            <w:r>
-              <w:t xml:space="preserve"> occurrences are derived from diagnose codes using the vocabulary.</w:t>
+              <w:t>Procedures performed during hospitalization. For procedures the exact day of the procedure (relative to the visit start date) is available. Some of the procedure occurrences are derived from diagnose codes using the vocabulary.</w:t>
             </w:r>
           </w:p>
         </w:tc>
@@ -9728,9 +9681,38 @@
 </w:document>
 </file>
 
+<file path=word/comments.xml><?xml version="1.0" encoding="utf-8"?>
+<w:comments xmlns:wpc="http://schemas.microsoft.com/office/word/2010/wordprocessingCanvas" xmlns:cx="http://schemas.microsoft.com/office/drawing/2014/chartex" xmlns:cx1="http://schemas.microsoft.com/office/drawing/2015/9/8/chartex" xmlns:cx2="http://schemas.microsoft.com/office/drawing/2015/10/21/chartex" xmlns:cx3="http://schemas.microsoft.com/office/drawing/2016/5/9/chartex" xmlns:cx4="http://schemas.microsoft.com/office/drawing/2016/5/10/chartex" xmlns:cx5="http://schemas.microsoft.com/office/drawing/2016/5/11/chartex" xmlns:cx6="http://schemas.microsoft.com/office/drawing/2016/5/12/chartex" xmlns:cx7="http://schemas.microsoft.com/office/drawing/2016/5/13/chartex" xmlns:cx8="http://schemas.microsoft.com/office/drawing/2016/5/14/chartex" xmlns:mc="http://schemas.openxmlformats.org/markup-compatibility/2006" xmlns:aink="http://schemas.microsoft.com/office/drawing/2016/ink" xmlns:am3d="http://schemas.microsoft.com/office/drawing/2017/model3d" xmlns:o="urn:schemas-microsoft-com:office:office" xmlns:r="http://schemas.openxmlformats.org/officeDocument/2006/relationships" xmlns:m="http://schemas.openxmlformats.org/officeDocument/2006/math" xmlns:v="urn:schemas-microsoft-com:vml" xmlns:wp14="http://schemas.microsoft.com/office/word/2010/wordprocessingDrawing" xmlns:wp="http://schemas.openxmlformats.org/drawingml/2006/wordprocessingDrawing" xmlns:w10="urn:schemas-microsoft-com:office:word" xmlns:w="http://schemas.openxmlformats.org/wordprocessingml/2006/main" xmlns:w14="http://schemas.microsoft.com/office/word/2010/wordml" xmlns:w15="http://schemas.microsoft.com/office/word/2012/wordml" xmlns:w16se="http://schemas.microsoft.com/office/word/2015/wordml/symex" xmlns:wpg="http://schemas.microsoft.com/office/word/2010/wordprocessingGroup" xmlns:wpi="http://schemas.microsoft.com/office/word/2010/wordprocessingInk" xmlns:wne="http://schemas.microsoft.com/office/word/2006/wordml" xmlns:wps="http://schemas.microsoft.com/office/word/2010/wordprocessingShape" mc:Ignorable="w14 w15 w16se wp14">
+  <w:comment w:id="13" w:author="Voss, Erica [JRDUS]" w:date="2017-12-16T19:56:00Z" w:initials="VE[">
+    <w:p>
+      <w:pPr>
+        <w:pStyle w:val="CommentText"/>
+      </w:pPr>
+      <w:r>
+        <w:rPr>
+          <w:rStyle w:val="CommentReference"/>
+        </w:rPr>
+        <w:annotationRef/>
+      </w:r>
+      <w:r>
+        <w:t>HIX-1417</w:t>
+      </w:r>
+      <w:bookmarkStart w:id="18" w:name="_GoBack"/>
+      <w:bookmarkEnd w:id="18"/>
+    </w:p>
+  </w:comment>
+</w:comments>
+</file>
+
+<file path=word/commentsExtended.xml><?xml version="1.0" encoding="utf-8"?>
+<w15:commentsEx xmlns:wpc="http://schemas.microsoft.com/office/word/2010/wordprocessingCanvas" xmlns:cx="http://schemas.microsoft.com/office/drawing/2014/chartex" xmlns:cx1="http://schemas.microsoft.com/office/drawing/2015/9/8/chartex" xmlns:cx2="http://schemas.microsoft.com/office/drawing/2015/10/21/chartex" xmlns:cx3="http://schemas.microsoft.com/office/drawing/2016/5/9/chartex" xmlns:cx4="http://schemas.microsoft.com/office/drawing/2016/5/10/chartex" xmlns:cx5="http://schemas.microsoft.com/office/drawing/2016/5/11/chartex" xmlns:cx6="http://schemas.microsoft.com/office/drawing/2016/5/12/chartex" xmlns:cx7="http://schemas.microsoft.com/office/drawing/2016/5/13/chartex" xmlns:cx8="http://schemas.microsoft.com/office/drawing/2016/5/14/chartex" xmlns:mc="http://schemas.openxmlformats.org/markup-compatibility/2006" xmlns:aink="http://schemas.microsoft.com/office/drawing/2016/ink" xmlns:am3d="http://schemas.microsoft.com/office/drawing/2017/model3d" xmlns:o="urn:schemas-microsoft-com:office:office" xmlns:r="http://schemas.openxmlformats.org/officeDocument/2006/relationships" xmlns:m="http://schemas.openxmlformats.org/officeDocument/2006/math" xmlns:v="urn:schemas-microsoft-com:vml" xmlns:wp14="http://schemas.microsoft.com/office/word/2010/wordprocessingDrawing" xmlns:wp="http://schemas.openxmlformats.org/drawingml/2006/wordprocessingDrawing" xmlns:w10="urn:schemas-microsoft-com:office:word" xmlns:w="http://schemas.openxmlformats.org/wordprocessingml/2006/main" xmlns:w14="http://schemas.microsoft.com/office/word/2010/wordml" xmlns:w15="http://schemas.microsoft.com/office/word/2012/wordml" xmlns:w16se="http://schemas.microsoft.com/office/word/2015/wordml/symex" xmlns:wpg="http://schemas.microsoft.com/office/word/2010/wordprocessingGroup" xmlns:wpi="http://schemas.microsoft.com/office/word/2010/wordprocessingInk" xmlns:wne="http://schemas.microsoft.com/office/word/2006/wordml" xmlns:wps="http://schemas.microsoft.com/office/word/2010/wordprocessingShape" mc:Ignorable="w14 w15 w16se wp14">
+  <w15:commentEx w15:paraId="7517F675" w15:done="0"/>
+</w15:commentsEx>
+</file>
+
 <file path=word/numbering.xml><?xml version="1.0" encoding="utf-8"?>
-<w:numbering xmlns:wpc="http://schemas.microsoft.com/office/word/2010/wordprocessingCanvas" xmlns:mc="http://schemas.openxmlformats.org/markup-compatibility/2006" xmlns:o="urn:schemas-microsoft-com:office:office" xmlns:r="http://schemas.openxmlformats.org/officeDocument/2006/relationships" xmlns:m="http://schemas.openxmlformats.org/officeDocument/2006/math" xmlns:v="urn:schemas-microsoft-com:vml" xmlns:wp14="http://schemas.microsoft.com/office/word/2010/wordprocessingDrawing" xmlns:wp="http://schemas.openxmlformats.org/drawingml/2006/wordprocessingDrawing" xmlns:w10="urn:schemas-microsoft-com:office:word" xmlns:w="http://schemas.openxmlformats.org/wordprocessingml/2006/main" xmlns:w14="http://schemas.microsoft.com/office/word/2010/wordml" xmlns:wpg="http://schemas.microsoft.com/office/word/2010/wordprocessingGroup" xmlns:wpi="http://schemas.microsoft.com/office/word/2010/wordprocessingInk" xmlns:wne="http://schemas.microsoft.com/office/word/2006/wordml" xmlns:wps="http://schemas.microsoft.com/office/word/2010/wordprocessingShape" mc:Ignorable="w14 wp14">
-  <w:abstractNum w:abstractNumId="0">
+<w:numbering xmlns:wpc="http://schemas.microsoft.com/office/word/2010/wordprocessingCanvas" xmlns:cx="http://schemas.microsoft.com/office/drawing/2014/chartex" xmlns:cx1="http://schemas.microsoft.com/office/drawing/2015/9/8/chartex" xmlns:cx2="http://schemas.microsoft.com/office/drawing/2015/10/21/chartex" xmlns:cx3="http://schemas.microsoft.com/office/drawing/2016/5/9/chartex" xmlns:cx4="http://schemas.microsoft.com/office/drawing/2016/5/10/chartex" xmlns:cx5="http://schemas.microsoft.com/office/drawing/2016/5/11/chartex" xmlns:cx6="http://schemas.microsoft.com/office/drawing/2016/5/12/chartex" xmlns:cx7="http://schemas.microsoft.com/office/drawing/2016/5/13/chartex" xmlns:cx8="http://schemas.microsoft.com/office/drawing/2016/5/14/chartex" xmlns:mc="http://schemas.openxmlformats.org/markup-compatibility/2006" xmlns:aink="http://schemas.microsoft.com/office/drawing/2016/ink" xmlns:am3d="http://schemas.microsoft.com/office/drawing/2017/model3d" xmlns:o="urn:schemas-microsoft-com:office:office" xmlns:r="http://schemas.openxmlformats.org/officeDocument/2006/relationships" xmlns:m="http://schemas.openxmlformats.org/officeDocument/2006/math" xmlns:v="urn:schemas-microsoft-com:vml" xmlns:wp14="http://schemas.microsoft.com/office/word/2010/wordprocessingDrawing" xmlns:wp="http://schemas.openxmlformats.org/drawingml/2006/wordprocessingDrawing" xmlns:w10="urn:schemas-microsoft-com:office:word" xmlns:w="http://schemas.openxmlformats.org/wordprocessingml/2006/main" xmlns:w14="http://schemas.microsoft.com/office/word/2010/wordml" xmlns:w15="http://schemas.microsoft.com/office/word/2012/wordml" xmlns:w16se="http://schemas.microsoft.com/office/word/2015/wordml/symex" xmlns:wpg="http://schemas.microsoft.com/office/word/2010/wordprocessingGroup" xmlns:wpi="http://schemas.microsoft.com/office/word/2010/wordprocessingInk" xmlns:wne="http://schemas.microsoft.com/office/word/2006/wordml" xmlns:wps="http://schemas.microsoft.com/office/word/2010/wordprocessingShape" mc:Ignorable="w14 w15 w16se wp14">
+  <w:abstractNum w:abstractNumId="0" w15:restartNumberingAfterBreak="0">
     <w:nsid w:val="46376AF4"/>
     <w:multiLevelType w:val="hybridMultilevel"/>
     <w:tmpl w:val="E6781E24"/>
@@ -9870,7 +9852,7 @@
       </w:rPr>
     </w:lvl>
   </w:abstractNum>
-  <w:abstractNum w:abstractNumId="1">
+  <w:abstractNum w:abstractNumId="1" w15:restartNumberingAfterBreak="0">
     <w:nsid w:val="5B075BCE"/>
     <w:multiLevelType w:val="multilevel"/>
     <w:tmpl w:val="C3506330"/>
@@ -9965,8 +9947,16 @@
 </w:numbering>
 </file>
 
+<file path=word/people.xml><?xml version="1.0" encoding="utf-8"?>
+<w15:people xmlns:wpc="http://schemas.microsoft.com/office/word/2010/wordprocessingCanvas" xmlns:cx="http://schemas.microsoft.com/office/drawing/2014/chartex" xmlns:cx1="http://schemas.microsoft.com/office/drawing/2015/9/8/chartex" xmlns:cx2="http://schemas.microsoft.com/office/drawing/2015/10/21/chartex" xmlns:cx3="http://schemas.microsoft.com/office/drawing/2016/5/9/chartex" xmlns:cx4="http://schemas.microsoft.com/office/drawing/2016/5/10/chartex" xmlns:cx5="http://schemas.microsoft.com/office/drawing/2016/5/11/chartex" xmlns:cx6="http://schemas.microsoft.com/office/drawing/2016/5/12/chartex" xmlns:cx7="http://schemas.microsoft.com/office/drawing/2016/5/13/chartex" xmlns:cx8="http://schemas.microsoft.com/office/drawing/2016/5/14/chartex" xmlns:mc="http://schemas.openxmlformats.org/markup-compatibility/2006" xmlns:aink="http://schemas.microsoft.com/office/drawing/2016/ink" xmlns:am3d="http://schemas.microsoft.com/office/drawing/2017/model3d" xmlns:o="urn:schemas-microsoft-com:office:office" xmlns:r="http://schemas.openxmlformats.org/officeDocument/2006/relationships" xmlns:m="http://schemas.openxmlformats.org/officeDocument/2006/math" xmlns:v="urn:schemas-microsoft-com:vml" xmlns:wp14="http://schemas.microsoft.com/office/word/2010/wordprocessingDrawing" xmlns:wp="http://schemas.openxmlformats.org/drawingml/2006/wordprocessingDrawing" xmlns:w10="urn:schemas-microsoft-com:office:word" xmlns:w="http://schemas.openxmlformats.org/wordprocessingml/2006/main" xmlns:w14="http://schemas.microsoft.com/office/word/2010/wordml" xmlns:w15="http://schemas.microsoft.com/office/word/2012/wordml" xmlns:w16se="http://schemas.microsoft.com/office/word/2015/wordml/symex" xmlns:wpg="http://schemas.microsoft.com/office/word/2010/wordprocessingGroup" xmlns:wpi="http://schemas.microsoft.com/office/word/2010/wordprocessingInk" xmlns:wne="http://schemas.microsoft.com/office/word/2006/wordml" xmlns:wps="http://schemas.microsoft.com/office/word/2010/wordprocessingShape" mc:Ignorable="w14 w15 w16se wp14">
+  <w15:person w15:author="Voss, Erica [JRDUS]">
+    <w15:presenceInfo w15:providerId="AD" w15:userId="S-1-5-21-1614895754-2146847981-1606980848-522113"/>
+  </w15:person>
+</w15:people>
+</file>
+
 <file path=word/styles.xml><?xml version="1.0" encoding="utf-8"?>
-<w:styles xmlns:mc="http://schemas.openxmlformats.org/markup-compatibility/2006" xmlns:r="http://schemas.openxmlformats.org/officeDocument/2006/relationships" xmlns:w="http://schemas.openxmlformats.org/wordprocessingml/2006/main" xmlns:w14="http://schemas.microsoft.com/office/word/2010/wordml" mc:Ignorable="w14">
+<w:styles xmlns:mc="http://schemas.openxmlformats.org/markup-compatibility/2006" xmlns:r="http://schemas.openxmlformats.org/officeDocument/2006/relationships" xmlns:w="http://schemas.openxmlformats.org/wordprocessingml/2006/main" xmlns:w14="http://schemas.microsoft.com/office/word/2010/wordml" xmlns:w15="http://schemas.microsoft.com/office/word/2012/wordml" xmlns:w16se="http://schemas.microsoft.com/office/word/2015/wordml/symex" mc:Ignorable="w14 w15 w16se">
   <w:docDefaults>
     <w:rPrDefault>
       <w:rPr>
@@ -9982,144 +9972,382 @@
       </w:pPr>
     </w:pPrDefault>
   </w:docDefaults>
-  <w:latentStyles w:defLockedState="0" w:defUIPriority="99" w:defSemiHidden="1" w:defUnhideWhenUsed="1" w:defQFormat="0" w:count="267">
-    <w:lsdException w:name="Normal" w:semiHidden="0" w:uiPriority="0" w:unhideWhenUsed="0" w:qFormat="1"/>
-    <w:lsdException w:name="heading 1" w:semiHidden="0" w:uiPriority="9" w:unhideWhenUsed="0" w:qFormat="1"/>
-    <w:lsdException w:name="heading 2" w:uiPriority="9" w:qFormat="1"/>
-    <w:lsdException w:name="heading 3" w:uiPriority="9" w:qFormat="1"/>
-    <w:lsdException w:name="heading 4" w:uiPriority="9" w:qFormat="1"/>
-    <w:lsdException w:name="heading 5" w:uiPriority="9" w:qFormat="1"/>
-    <w:lsdException w:name="heading 6" w:uiPriority="9" w:qFormat="1"/>
-    <w:lsdException w:name="heading 7" w:uiPriority="9" w:qFormat="1"/>
-    <w:lsdException w:name="heading 8" w:uiPriority="9" w:qFormat="1"/>
-    <w:lsdException w:name="heading 9" w:uiPriority="9" w:qFormat="1"/>
-    <w:lsdException w:name="toc 1" w:uiPriority="39"/>
-    <w:lsdException w:name="toc 2" w:uiPriority="39"/>
-    <w:lsdException w:name="toc 3" w:uiPriority="39"/>
-    <w:lsdException w:name="toc 4" w:uiPriority="39"/>
-    <w:lsdException w:name="toc 5" w:uiPriority="39"/>
-    <w:lsdException w:name="toc 6" w:uiPriority="39"/>
-    <w:lsdException w:name="toc 7" w:uiPriority="39"/>
-    <w:lsdException w:name="toc 8" w:uiPriority="39"/>
-    <w:lsdException w:name="toc 9" w:uiPriority="39"/>
-    <w:lsdException w:name="caption" w:uiPriority="35" w:qFormat="1"/>
-    <w:lsdException w:name="Title" w:semiHidden="0" w:uiPriority="10" w:unhideWhenUsed="0" w:qFormat="1"/>
-    <w:lsdException w:name="Default Paragraph Font" w:uiPriority="1"/>
-    <w:lsdException w:name="Subtitle" w:semiHidden="0" w:uiPriority="11" w:unhideWhenUsed="0" w:qFormat="1"/>
-    <w:lsdException w:name="Strong" w:semiHidden="0" w:uiPriority="22" w:unhideWhenUsed="0" w:qFormat="1"/>
-    <w:lsdException w:name="Emphasis" w:semiHidden="0" w:uiPriority="20" w:unhideWhenUsed="0" w:qFormat="1"/>
-    <w:lsdException w:name="Table Grid" w:semiHidden="0" w:uiPriority="59" w:unhideWhenUsed="0"/>
-    <w:lsdException w:name="Placeholder Text" w:unhideWhenUsed="0"/>
-    <w:lsdException w:name="No Spacing" w:semiHidden="0" w:uiPriority="1" w:unhideWhenUsed="0" w:qFormat="1"/>
-    <w:lsdException w:name="Light Shading" w:semiHidden="0" w:uiPriority="60" w:unhideWhenUsed="0"/>
-    <w:lsdException w:name="Light List" w:semiHidden="0" w:uiPriority="61" w:unhideWhenUsed="0"/>
-    <w:lsdException w:name="Light Grid" w:semiHidden="0" w:uiPriority="62" w:unhideWhenUsed="0"/>
-    <w:lsdException w:name="Medium Shading 1" w:semiHidden="0" w:uiPriority="63" w:unhideWhenUsed="0"/>
-    <w:lsdException w:name="Medium Shading 2" w:semiHidden="0" w:uiPriority="64" w:unhideWhenUsed="0"/>
-    <w:lsdException w:name="Medium List 1" w:semiHidden="0" w:uiPriority="65" w:unhideWhenUsed="0"/>
-    <w:lsdException w:name="Medium List 2" w:semiHidden="0" w:uiPriority="66" w:unhideWhenUsed="0"/>
-    <w:lsdException w:name="Medium Grid 1" w:semiHidden="0" w:uiPriority="67" w:unhideWhenUsed="0"/>
-    <w:lsdException w:name="Medium Grid 2" w:semiHidden="0" w:uiPriority="68" w:unhideWhenUsed="0"/>
-    <w:lsdException w:name="Medium Grid 3" w:semiHidden="0" w:uiPriority="69" w:unhideWhenUsed="0"/>
-    <w:lsdException w:name="Dark List" w:semiHidden="0" w:uiPriority="70" w:unhideWhenUsed="0"/>
-    <w:lsdException w:name="Colorful Shading" w:semiHidden="0" w:uiPriority="71" w:unhideWhenUsed="0"/>
-    <w:lsdException w:name="Colorful List" w:semiHidden="0" w:uiPriority="72" w:unhideWhenUsed="0"/>
-    <w:lsdException w:name="Colorful Grid" w:semiHidden="0" w:uiPriority="73" w:unhideWhenUsed="0"/>
-    <w:lsdException w:name="Light Shading Accent 1" w:semiHidden="0" w:uiPriority="60" w:unhideWhenUsed="0"/>
-    <w:lsdException w:name="Light List Accent 1" w:semiHidden="0" w:uiPriority="61" w:unhideWhenUsed="0"/>
-    <w:lsdException w:name="Light Grid Accent 1" w:semiHidden="0" w:uiPriority="62" w:unhideWhenUsed="0"/>
-    <w:lsdException w:name="Medium Shading 1 Accent 1" w:semiHidden="0" w:uiPriority="63" w:unhideWhenUsed="0"/>
-    <w:lsdException w:name="Medium Shading 2 Accent 1" w:semiHidden="0" w:uiPriority="64" w:unhideWhenUsed="0"/>
-    <w:lsdException w:name="Medium List 1 Accent 1" w:semiHidden="0" w:uiPriority="65" w:unhideWhenUsed="0"/>
-    <w:lsdException w:name="Revision" w:unhideWhenUsed="0"/>
-    <w:lsdException w:name="List Paragraph" w:semiHidden="0" w:uiPriority="34" w:unhideWhenUsed="0" w:qFormat="1"/>
-    <w:lsdException w:name="Quote" w:semiHidden="0" w:uiPriority="29" w:unhideWhenUsed="0" w:qFormat="1"/>
-    <w:lsdException w:name="Intense Quote" w:semiHidden="0" w:uiPriority="30" w:unhideWhenUsed="0" w:qFormat="1"/>
-    <w:lsdException w:name="Medium List 2 Accent 1" w:semiHidden="0" w:uiPriority="66" w:unhideWhenUsed="0"/>
-    <w:lsdException w:name="Medium Grid 1 Accent 1" w:semiHidden="0" w:uiPriority="67" w:unhideWhenUsed="0"/>
-    <w:lsdException w:name="Medium Grid 2 Accent 1" w:semiHidden="0" w:uiPriority="68" w:unhideWhenUsed="0"/>
-    <w:lsdException w:name="Medium Grid 3 Accent 1" w:semiHidden="0" w:uiPriority="69" w:unhideWhenUsed="0"/>
-    <w:lsdException w:name="Dark List Accent 1" w:semiHidden="0" w:uiPriority="70" w:unhideWhenUsed="0"/>
-    <w:lsdException w:name="Colorful Shading Accent 1" w:semiHidden="0" w:uiPriority="71" w:unhideWhenUsed="0"/>
-    <w:lsdException w:name="Colorful List Accent 1" w:semiHidden="0" w:uiPriority="72" w:unhideWhenUsed="0"/>
-    <w:lsdException w:name="Colorful Grid Accent 1" w:semiHidden="0" w:uiPriority="73" w:unhideWhenUsed="0"/>
-    <w:lsdException w:name="Light Shading Accent 2" w:semiHidden="0" w:uiPriority="60" w:unhideWhenUsed="0"/>
-    <w:lsdException w:name="Light List Accent 2" w:semiHidden="0" w:uiPriority="61" w:unhideWhenUsed="0"/>
-    <w:lsdException w:name="Light Grid Accent 2" w:semiHidden="0" w:uiPriority="62" w:unhideWhenUsed="0"/>
-    <w:lsdException w:name="Medium Shading 1 Accent 2" w:semiHidden="0" w:uiPriority="63" w:unhideWhenUsed="0"/>
-    <w:lsdException w:name="Medium Shading 2 Accent 2" w:semiHidden="0" w:uiPriority="64" w:unhideWhenUsed="0"/>
-    <w:lsdException w:name="Medium List 1 Accent 2" w:semiHidden="0" w:uiPriority="65" w:unhideWhenUsed="0"/>
-    <w:lsdException w:name="Medium List 2 Accent 2" w:semiHidden="0" w:uiPriority="66" w:unhideWhenUsed="0"/>
-    <w:lsdException w:name="Medium Grid 1 Accent 2" w:semiHidden="0" w:uiPriority="67" w:unhideWhenUsed="0"/>
-    <w:lsdException w:name="Medium Grid 2 Accent 2" w:semiHidden="0" w:uiPriority="68" w:unhideWhenUsed="0"/>
-    <w:lsdException w:name="Medium Grid 3 Accent 2" w:semiHidden="0" w:uiPriority="69" w:unhideWhenUsed="0"/>
-    <w:lsdException w:name="Dark List Accent 2" w:semiHidden="0" w:uiPriority="70" w:unhideWhenUsed="0"/>
-    <w:lsdException w:name="Colorful Shading Accent 2" w:semiHidden="0" w:uiPriority="71" w:unhideWhenUsed="0"/>
-    <w:lsdException w:name="Colorful List Accent 2" w:semiHidden="0" w:uiPriority="72" w:unhideWhenUsed="0"/>
-    <w:lsdException w:name="Colorful Grid Accent 2" w:semiHidden="0" w:uiPriority="73" w:unhideWhenUsed="0"/>
-    <w:lsdException w:name="Light Shading Accent 3" w:semiHidden="0" w:uiPriority="60" w:unhideWhenUsed="0"/>
-    <w:lsdException w:name="Light List Accent 3" w:semiHidden="0" w:uiPriority="61" w:unhideWhenUsed="0"/>
-    <w:lsdException w:name="Light Grid Accent 3" w:semiHidden="0" w:uiPriority="62" w:unhideWhenUsed="0"/>
-    <w:lsdException w:name="Medium Shading 1 Accent 3" w:semiHidden="0" w:uiPriority="63" w:unhideWhenUsed="0"/>
-    <w:lsdException w:name="Medium Shading 2 Accent 3" w:semiHidden="0" w:uiPriority="64" w:unhideWhenUsed="0"/>
-    <w:lsdException w:name="Medium List 1 Accent 3" w:semiHidden="0" w:uiPriority="65" w:unhideWhenUsed="0"/>
-    <w:lsdException w:name="Medium List 2 Accent 3" w:semiHidden="0" w:uiPriority="66" w:unhideWhenUsed="0"/>
-    <w:lsdException w:name="Medium Grid 1 Accent 3" w:semiHidden="0" w:uiPriority="67" w:unhideWhenUsed="0"/>
-    <w:lsdException w:name="Medium Grid 2 Accent 3" w:semiHidden="0" w:uiPriority="68" w:unhideWhenUsed="0"/>
-    <w:lsdException w:name="Medium Grid 3 Accent 3" w:semiHidden="0" w:uiPriority="69" w:unhideWhenUsed="0"/>
-    <w:lsdException w:name="Dark List Accent 3" w:semiHidden="0" w:uiPriority="70" w:unhideWhenUsed="0"/>
-    <w:lsdException w:name="Colorful Shading Accent 3" w:semiHidden="0" w:uiPriority="71" w:unhideWhenUsed="0"/>
-    <w:lsdException w:name="Colorful List Accent 3" w:semiHidden="0" w:uiPriority="72" w:unhideWhenUsed="0"/>
-    <w:lsdException w:name="Colorful Grid Accent 3" w:semiHidden="0" w:uiPriority="73" w:unhideWhenUsed="0"/>
-    <w:lsdException w:name="Light Shading Accent 4" w:semiHidden="0" w:uiPriority="60" w:unhideWhenUsed="0"/>
-    <w:lsdException w:name="Light List Accent 4" w:semiHidden="0" w:uiPriority="61" w:unhideWhenUsed="0"/>
-    <w:lsdException w:name="Light Grid Accent 4" w:semiHidden="0" w:uiPriority="62" w:unhideWhenUsed="0"/>
-    <w:lsdException w:name="Medium Shading 1 Accent 4" w:semiHidden="0" w:uiPriority="63" w:unhideWhenUsed="0"/>
-    <w:lsdException w:name="Medium Shading 2 Accent 4" w:semiHidden="0" w:uiPriority="64" w:unhideWhenUsed="0"/>
-    <w:lsdException w:name="Medium List 1 Accent 4" w:semiHidden="0" w:uiPriority="65" w:unhideWhenUsed="0"/>
-    <w:lsdException w:name="Medium List 2 Accent 4" w:semiHidden="0" w:uiPriority="66" w:unhideWhenUsed="0"/>
-    <w:lsdException w:name="Medium Grid 1 Accent 4" w:semiHidden="0" w:uiPriority="67" w:unhideWhenUsed="0"/>
-    <w:lsdException w:name="Medium Grid 2 Accent 4" w:semiHidden="0" w:uiPriority="68" w:unhideWhenUsed="0"/>
-    <w:lsdException w:name="Medium Grid 3 Accent 4" w:semiHidden="0" w:uiPriority="69" w:unhideWhenUsed="0"/>
-    <w:lsdException w:name="Dark List Accent 4" w:semiHidden="0" w:uiPriority="70" w:unhideWhenUsed="0"/>
-    <w:lsdException w:name="Colorful Shading Accent 4" w:semiHidden="0" w:uiPriority="71" w:unhideWhenUsed="0"/>
-    <w:lsdException w:name="Colorful List Accent 4" w:semiHidden="0" w:uiPriority="72" w:unhideWhenUsed="0"/>
-    <w:lsdException w:name="Colorful Grid Accent 4" w:semiHidden="0" w:uiPriority="73" w:unhideWhenUsed="0"/>
-    <w:lsdException w:name="Light Shading Accent 5" w:semiHidden="0" w:uiPriority="60" w:unhideWhenUsed="0"/>
-    <w:lsdException w:name="Light List Accent 5" w:semiHidden="0" w:uiPriority="61" w:unhideWhenUsed="0"/>
-    <w:lsdException w:name="Light Grid Accent 5" w:semiHidden="0" w:uiPriority="62" w:unhideWhenUsed="0"/>
-    <w:lsdException w:name="Medium Shading 1 Accent 5" w:semiHidden="0" w:uiPriority="63" w:unhideWhenUsed="0"/>
-    <w:lsdException w:name="Medium Shading 2 Accent 5" w:semiHidden="0" w:uiPriority="64" w:unhideWhenUsed="0"/>
-    <w:lsdException w:name="Medium List 1 Accent 5" w:semiHidden="0" w:uiPriority="65" w:unhideWhenUsed="0"/>
-    <w:lsdException w:name="Medium List 2 Accent 5" w:semiHidden="0" w:uiPriority="66" w:unhideWhenUsed="0"/>
-    <w:lsdException w:name="Medium Grid 1 Accent 5" w:semiHidden="0" w:uiPriority="67" w:unhideWhenUsed="0"/>
-    <w:lsdException w:name="Medium Grid 2 Accent 5" w:semiHidden="0" w:uiPriority="68" w:unhideWhenUsed="0"/>
-    <w:lsdException w:name="Medium Grid 3 Accent 5" w:semiHidden="0" w:uiPriority="69" w:unhideWhenUsed="0"/>
-    <w:lsdException w:name="Dark List Accent 5" w:semiHidden="0" w:uiPriority="70" w:unhideWhenUsed="0"/>
-    <w:lsdException w:name="Colorful Shading Accent 5" w:semiHidden="0" w:uiPriority="71" w:unhideWhenUsed="0"/>
-    <w:lsdException w:name="Colorful List Accent 5" w:semiHidden="0" w:uiPriority="72" w:unhideWhenUsed="0"/>
-    <w:lsdException w:name="Colorful Grid Accent 5" w:semiHidden="0" w:uiPriority="73" w:unhideWhenUsed="0"/>
-    <w:lsdException w:name="Light Shading Accent 6" w:semiHidden="0" w:uiPriority="60" w:unhideWhenUsed="0"/>
-    <w:lsdException w:name="Light List Accent 6" w:semiHidden="0" w:uiPriority="61" w:unhideWhenUsed="0"/>
-    <w:lsdException w:name="Light Grid Accent 6" w:semiHidden="0" w:uiPriority="62" w:unhideWhenUsed="0"/>
-    <w:lsdException w:name="Medium Shading 1 Accent 6" w:semiHidden="0" w:uiPriority="63" w:unhideWhenUsed="0"/>
-    <w:lsdException w:name="Medium Shading 2 Accent 6" w:semiHidden="0" w:uiPriority="64" w:unhideWhenUsed="0"/>
-    <w:lsdException w:name="Medium List 1 Accent 6" w:semiHidden="0" w:uiPriority="65" w:unhideWhenUsed="0"/>
-    <w:lsdException w:name="Medium List 2 Accent 6" w:semiHidden="0" w:uiPriority="66" w:unhideWhenUsed="0"/>
-    <w:lsdException w:name="Medium Grid 1 Accent 6" w:semiHidden="0" w:uiPriority="67" w:unhideWhenUsed="0"/>
-    <w:lsdException w:name="Medium Grid 2 Accent 6" w:semiHidden="0" w:uiPriority="68" w:unhideWhenUsed="0"/>
-    <w:lsdException w:name="Medium Grid 3 Accent 6" w:semiHidden="0" w:uiPriority="69" w:unhideWhenUsed="0"/>
-    <w:lsdException w:name="Dark List Accent 6" w:semiHidden="0" w:uiPriority="70" w:unhideWhenUsed="0"/>
-    <w:lsdException w:name="Colorful Shading Accent 6" w:semiHidden="0" w:uiPriority="71" w:unhideWhenUsed="0"/>
-    <w:lsdException w:name="Colorful List Accent 6" w:semiHidden="0" w:uiPriority="72" w:unhideWhenUsed="0"/>
-    <w:lsdException w:name="Colorful Grid Accent 6" w:semiHidden="0" w:uiPriority="73" w:unhideWhenUsed="0"/>
-    <w:lsdException w:name="Subtle Emphasis" w:semiHidden="0" w:uiPriority="19" w:unhideWhenUsed="0" w:qFormat="1"/>
-    <w:lsdException w:name="Intense Emphasis" w:semiHidden="0" w:uiPriority="21" w:unhideWhenUsed="0" w:qFormat="1"/>
-    <w:lsdException w:name="Subtle Reference" w:semiHidden="0" w:uiPriority="31" w:unhideWhenUsed="0" w:qFormat="1"/>
-    <w:lsdException w:name="Intense Reference" w:semiHidden="0" w:uiPriority="32" w:unhideWhenUsed="0" w:qFormat="1"/>
-    <w:lsdException w:name="Book Title" w:semiHidden="0" w:uiPriority="33" w:unhideWhenUsed="0" w:qFormat="1"/>
-    <w:lsdException w:name="Bibliography" w:uiPriority="37"/>
-    <w:lsdException w:name="TOC Heading" w:uiPriority="39" w:qFormat="1"/>
+  <w:latentStyles w:defLockedState="0" w:defUIPriority="99" w:defSemiHidden="0" w:defUnhideWhenUsed="0" w:defQFormat="0" w:count="375">
+    <w:lsdException w:name="Normal" w:uiPriority="0" w:qFormat="1"/>
+    <w:lsdException w:name="heading 1" w:uiPriority="9" w:qFormat="1"/>
+    <w:lsdException w:name="heading 2" w:semiHidden="1" w:uiPriority="9" w:unhideWhenUsed="1" w:qFormat="1"/>
+    <w:lsdException w:name="heading 3" w:semiHidden="1" w:uiPriority="9" w:unhideWhenUsed="1" w:qFormat="1"/>
+    <w:lsdException w:name="heading 4" w:semiHidden="1" w:uiPriority="9" w:unhideWhenUsed="1" w:qFormat="1"/>
+    <w:lsdException w:name="heading 5" w:semiHidden="1" w:uiPriority="9" w:unhideWhenUsed="1" w:qFormat="1"/>
+    <w:lsdException w:name="heading 6" w:semiHidden="1" w:uiPriority="9" w:unhideWhenUsed="1" w:qFormat="1"/>
+    <w:lsdException w:name="heading 7" w:semiHidden="1" w:uiPriority="9" w:unhideWhenUsed="1" w:qFormat="1"/>
+    <w:lsdException w:name="heading 8" w:semiHidden="1" w:uiPriority="9" w:unhideWhenUsed="1" w:qFormat="1"/>
+    <w:lsdException w:name="heading 9" w:semiHidden="1" w:uiPriority="9" w:unhideWhenUsed="1" w:qFormat="1"/>
+    <w:lsdException w:name="index 1" w:semiHidden="1" w:unhideWhenUsed="1"/>
+    <w:lsdException w:name="index 2" w:semiHidden="1" w:unhideWhenUsed="1"/>
+    <w:lsdException w:name="index 3" w:semiHidden="1" w:unhideWhenUsed="1"/>
+    <w:lsdException w:name="index 4" w:semiHidden="1" w:unhideWhenUsed="1"/>
+    <w:lsdException w:name="index 5" w:semiHidden="1" w:unhideWhenUsed="1"/>
+    <w:lsdException w:name="index 6" w:semiHidden="1" w:unhideWhenUsed="1"/>
+    <w:lsdException w:name="index 7" w:semiHidden="1" w:unhideWhenUsed="1"/>
+    <w:lsdException w:name="index 8" w:semiHidden="1" w:unhideWhenUsed="1"/>
+    <w:lsdException w:name="index 9" w:semiHidden="1" w:unhideWhenUsed="1"/>
+    <w:lsdException w:name="toc 1" w:semiHidden="1" w:uiPriority="39" w:unhideWhenUsed="1"/>
+    <w:lsdException w:name="toc 2" w:semiHidden="1" w:uiPriority="39" w:unhideWhenUsed="1"/>
+    <w:lsdException w:name="toc 3" w:semiHidden="1" w:uiPriority="39" w:unhideWhenUsed="1"/>
+    <w:lsdException w:name="toc 4" w:semiHidden="1" w:uiPriority="39" w:unhideWhenUsed="1"/>
+    <w:lsdException w:name="toc 5" w:semiHidden="1" w:uiPriority="39" w:unhideWhenUsed="1"/>
+    <w:lsdException w:name="toc 6" w:semiHidden="1" w:uiPriority="39" w:unhideWhenUsed="1"/>
+    <w:lsdException w:name="toc 7" w:semiHidden="1" w:uiPriority="39" w:unhideWhenUsed="1"/>
+    <w:lsdException w:name="toc 8" w:semiHidden="1" w:uiPriority="39" w:unhideWhenUsed="1"/>
+    <w:lsdException w:name="toc 9" w:semiHidden="1" w:uiPriority="39" w:unhideWhenUsed="1"/>
+    <w:lsdException w:name="Normal Indent" w:semiHidden="1" w:unhideWhenUsed="1"/>
+    <w:lsdException w:name="footnote text" w:semiHidden="1" w:unhideWhenUsed="1"/>
+    <w:lsdException w:name="annotation text" w:semiHidden="1" w:unhideWhenUsed="1"/>
+    <w:lsdException w:name="header" w:semiHidden="1" w:unhideWhenUsed="1"/>
+    <w:lsdException w:name="footer" w:semiHidden="1" w:unhideWhenUsed="1"/>
+    <w:lsdException w:name="index heading" w:semiHidden="1" w:unhideWhenUsed="1"/>
+    <w:lsdException w:name="caption" w:semiHidden="1" w:uiPriority="35" w:unhideWhenUsed="1" w:qFormat="1"/>
+    <w:lsdException w:name="table of figures" w:semiHidden="1" w:unhideWhenUsed="1"/>
+    <w:lsdException w:name="envelope address" w:semiHidden="1" w:unhideWhenUsed="1"/>
+    <w:lsdException w:name="envelope return" w:semiHidden="1" w:unhideWhenUsed="1"/>
+    <w:lsdException w:name="footnote reference" w:semiHidden="1" w:unhideWhenUsed="1"/>
+    <w:lsdException w:name="annotation reference" w:semiHidden="1" w:unhideWhenUsed="1"/>
+    <w:lsdException w:name="line number" w:semiHidden="1" w:unhideWhenUsed="1"/>
+    <w:lsdException w:name="page number" w:semiHidden="1" w:unhideWhenUsed="1"/>
+    <w:lsdException w:name="endnote reference" w:semiHidden="1" w:unhideWhenUsed="1"/>
+    <w:lsdException w:name="endnote text" w:semiHidden="1" w:unhideWhenUsed="1"/>
+    <w:lsdException w:name="table of authorities" w:semiHidden="1" w:unhideWhenUsed="1"/>
+    <w:lsdException w:name="macro" w:semiHidden="1" w:unhideWhenUsed="1"/>
+    <w:lsdException w:name="toa heading" w:semiHidden="1" w:unhideWhenUsed="1"/>
+    <w:lsdException w:name="List" w:semiHidden="1" w:unhideWhenUsed="1"/>
+    <w:lsdException w:name="List Bullet" w:semiHidden="1" w:unhideWhenUsed="1"/>
+    <w:lsdException w:name="List Number" w:semiHidden="1" w:unhideWhenUsed="1"/>
+    <w:lsdException w:name="List 2" w:semiHidden="1" w:unhideWhenUsed="1"/>
+    <w:lsdException w:name="List 3" w:semiHidden="1" w:unhideWhenUsed="1"/>
+    <w:lsdException w:name="List 4" w:semiHidden="1" w:unhideWhenUsed="1"/>
+    <w:lsdException w:name="List 5" w:semiHidden="1" w:unhideWhenUsed="1"/>
+    <w:lsdException w:name="List Bullet 2" w:semiHidden="1" w:unhideWhenUsed="1"/>
+    <w:lsdException w:name="List Bullet 3" w:semiHidden="1" w:unhideWhenUsed="1"/>
+    <w:lsdException w:name="List Bullet 4" w:semiHidden="1" w:unhideWhenUsed="1"/>
+    <w:lsdException w:name="List Bullet 5" w:semiHidden="1" w:unhideWhenUsed="1"/>
+    <w:lsdException w:name="List Number 2" w:semiHidden="1" w:unhideWhenUsed="1"/>
+    <w:lsdException w:name="List Number 3" w:semiHidden="1" w:unhideWhenUsed="1"/>
+    <w:lsdException w:name="List Number 4" w:semiHidden="1" w:unhideWhenUsed="1"/>
+    <w:lsdException w:name="List Number 5" w:semiHidden="1" w:unhideWhenUsed="1"/>
+    <w:lsdException w:name="Title" w:uiPriority="10" w:qFormat="1"/>
+    <w:lsdException w:name="Closing" w:semiHidden="1" w:unhideWhenUsed="1"/>
+    <w:lsdException w:name="Signature" w:semiHidden="1" w:unhideWhenUsed="1"/>
+    <w:lsdException w:name="Default Paragraph Font" w:semiHidden="1" w:uiPriority="1" w:unhideWhenUsed="1"/>
+    <w:lsdException w:name="Body Text" w:semiHidden="1" w:unhideWhenUsed="1"/>
+    <w:lsdException w:name="Body Text Indent" w:semiHidden="1" w:unhideWhenUsed="1"/>
+    <w:lsdException w:name="List Continue" w:semiHidden="1" w:unhideWhenUsed="1"/>
+    <w:lsdException w:name="List Continue 2" w:semiHidden="1" w:unhideWhenUsed="1"/>
+    <w:lsdException w:name="List Continue 3" w:semiHidden="1" w:unhideWhenUsed="1"/>
+    <w:lsdException w:name="List Continue 4" w:semiHidden="1" w:unhideWhenUsed="1"/>
+    <w:lsdException w:name="List Continue 5" w:semiHidden="1" w:unhideWhenUsed="1"/>
+    <w:lsdException w:name="Message Header" w:semiHidden="1" w:unhideWhenUsed="1"/>
+    <w:lsdException w:name="Subtitle" w:uiPriority="11" w:qFormat="1"/>
+    <w:lsdException w:name="Salutation" w:semiHidden="1" w:unhideWhenUsed="1"/>
+    <w:lsdException w:name="Date" w:semiHidden="1" w:unhideWhenUsed="1"/>
+    <w:lsdException w:name="Body Text First Indent" w:semiHidden="1" w:unhideWhenUsed="1"/>
+    <w:lsdException w:name="Body Text First Indent 2" w:semiHidden="1" w:unhideWhenUsed="1"/>
+    <w:lsdException w:name="Note Heading" w:semiHidden="1" w:unhideWhenUsed="1"/>
+    <w:lsdException w:name="Body Text 2" w:semiHidden="1" w:unhideWhenUsed="1"/>
+    <w:lsdException w:name="Body Text 3" w:semiHidden="1" w:unhideWhenUsed="1"/>
+    <w:lsdException w:name="Body Text Indent 2" w:semiHidden="1" w:unhideWhenUsed="1"/>
+    <w:lsdException w:name="Body Text Indent 3" w:semiHidden="1" w:unhideWhenUsed="1"/>
+    <w:lsdException w:name="Block Text" w:semiHidden="1" w:unhideWhenUsed="1"/>
+    <w:lsdException w:name="Hyperlink" w:semiHidden="1" w:unhideWhenUsed="1"/>
+    <w:lsdException w:name="FollowedHyperlink" w:semiHidden="1" w:unhideWhenUsed="1"/>
+    <w:lsdException w:name="Strong" w:uiPriority="22" w:qFormat="1"/>
+    <w:lsdException w:name="Emphasis" w:uiPriority="20" w:qFormat="1"/>
+    <w:lsdException w:name="Document Map" w:semiHidden="1" w:unhideWhenUsed="1"/>
+    <w:lsdException w:name="Plain Text" w:semiHidden="1" w:unhideWhenUsed="1"/>
+    <w:lsdException w:name="E-mail Signature" w:semiHidden="1" w:unhideWhenUsed="1"/>
+    <w:lsdException w:name="HTML Top of Form" w:semiHidden="1" w:unhideWhenUsed="1"/>
+    <w:lsdException w:name="HTML Bottom of Form" w:semiHidden="1" w:unhideWhenUsed="1"/>
+    <w:lsdException w:name="Normal (Web)" w:semiHidden="1" w:unhideWhenUsed="1"/>
+    <w:lsdException w:name="HTML Acronym" w:semiHidden="1" w:unhideWhenUsed="1"/>
+    <w:lsdException w:name="HTML Address" w:semiHidden="1" w:unhideWhenUsed="1"/>
+    <w:lsdException w:name="HTML Cite" w:semiHidden="1" w:unhideWhenUsed="1"/>
+    <w:lsdException w:name="HTML Code" w:semiHidden="1" w:unhideWhenUsed="1"/>
+    <w:lsdException w:name="HTML Definition" w:semiHidden="1" w:unhideWhenUsed="1"/>
+    <w:lsdException w:name="HTML Keyboard" w:semiHidden="1" w:unhideWhenUsed="1"/>
+    <w:lsdException w:name="HTML Preformatted" w:semiHidden="1" w:unhideWhenUsed="1"/>
+    <w:lsdException w:name="HTML Sample" w:semiHidden="1" w:unhideWhenUsed="1"/>
+    <w:lsdException w:name="HTML Typewriter" w:semiHidden="1" w:unhideWhenUsed="1"/>
+    <w:lsdException w:name="HTML Variable" w:semiHidden="1" w:unhideWhenUsed="1"/>
+    <w:lsdException w:name="Normal Table" w:semiHidden="1" w:unhideWhenUsed="1"/>
+    <w:lsdException w:name="annotation subject" w:semiHidden="1" w:unhideWhenUsed="1"/>
+    <w:lsdException w:name="No List" w:semiHidden="1" w:unhideWhenUsed="1"/>
+    <w:lsdException w:name="Outline List 1" w:semiHidden="1" w:unhideWhenUsed="1"/>
+    <w:lsdException w:name="Outline List 2" w:semiHidden="1" w:unhideWhenUsed="1"/>
+    <w:lsdException w:name="Outline List 3" w:semiHidden="1" w:unhideWhenUsed="1"/>
+    <w:lsdException w:name="Table Simple 1" w:semiHidden="1" w:unhideWhenUsed="1"/>
+    <w:lsdException w:name="Table Simple 2" w:semiHidden="1" w:unhideWhenUsed="1"/>
+    <w:lsdException w:name="Table Simple 3" w:semiHidden="1" w:unhideWhenUsed="1"/>
+    <w:lsdException w:name="Table Classic 1" w:semiHidden="1" w:unhideWhenUsed="1"/>
+    <w:lsdException w:name="Table Classic 2" w:semiHidden="1" w:unhideWhenUsed="1"/>
+    <w:lsdException w:name="Table Classic 3" w:semiHidden="1" w:unhideWhenUsed="1"/>
+    <w:lsdException w:name="Table Classic 4" w:semiHidden="1" w:unhideWhenUsed="1"/>
+    <w:lsdException w:name="Table Colorful 1" w:semiHidden="1" w:unhideWhenUsed="1"/>
+    <w:lsdException w:name="Table Colorful 2" w:semiHidden="1" w:unhideWhenUsed="1"/>
+    <w:lsdException w:name="Table Colorful 3" w:semiHidden="1" w:unhideWhenUsed="1"/>
+    <w:lsdException w:name="Table Columns 1" w:semiHidden="1" w:unhideWhenUsed="1"/>
+    <w:lsdException w:name="Table Columns 2" w:semiHidden="1" w:unhideWhenUsed="1"/>
+    <w:lsdException w:name="Table Columns 3" w:semiHidden="1" w:unhideWhenUsed="1"/>
+    <w:lsdException w:name="Table Columns 4" w:semiHidden="1" w:unhideWhenUsed="1"/>
+    <w:lsdException w:name="Table Columns 5" w:semiHidden="1" w:unhideWhenUsed="1"/>
+    <w:lsdException w:name="Table Grid 1" w:semiHidden="1" w:unhideWhenUsed="1"/>
+    <w:lsdException w:name="Table Grid 2" w:semiHidden="1" w:unhideWhenUsed="1"/>
+    <w:lsdException w:name="Table Grid 3" w:semiHidden="1" w:unhideWhenUsed="1"/>
+    <w:lsdException w:name="Table Grid 4" w:semiHidden="1" w:unhideWhenUsed="1"/>
+    <w:lsdException w:name="Table Grid 5" w:semiHidden="1" w:unhideWhenUsed="1"/>
+    <w:lsdException w:name="Table Grid 6" w:semiHidden="1" w:unhideWhenUsed="1"/>
+    <w:lsdException w:name="Table Grid 7" w:semiHidden="1" w:unhideWhenUsed="1"/>
+    <w:lsdException w:name="Table Grid 8" w:semiHidden="1" w:unhideWhenUsed="1"/>
+    <w:lsdException w:name="Table List 1" w:semiHidden="1" w:unhideWhenUsed="1"/>
+    <w:lsdException w:name="Table List 2" w:semiHidden="1" w:unhideWhenUsed="1"/>
+    <w:lsdException w:name="Table List 3" w:semiHidden="1" w:unhideWhenUsed="1"/>
+    <w:lsdException w:name="Table List 4" w:semiHidden="1" w:unhideWhenUsed="1"/>
+    <w:lsdException w:name="Table List 5" w:semiHidden="1" w:unhideWhenUsed="1"/>
+    <w:lsdException w:name="Table List 6" w:semiHidden="1" w:unhideWhenUsed="1"/>
+    <w:lsdException w:name="Table List 7" w:semiHidden="1" w:unhideWhenUsed="1"/>
+    <w:lsdException w:name="Table List 8" w:semiHidden="1" w:unhideWhenUsed="1"/>
+    <w:lsdException w:name="Table 3D effects 1" w:semiHidden="1" w:unhideWhenUsed="1"/>
+    <w:lsdException w:name="Table 3D effects 2" w:semiHidden="1" w:unhideWhenUsed="1"/>
+    <w:lsdException w:name="Table 3D effects 3" w:semiHidden="1" w:unhideWhenUsed="1"/>
+    <w:lsdException w:name="Table Contemporary" w:semiHidden="1" w:unhideWhenUsed="1"/>
+    <w:lsdException w:name="Table Elegant" w:semiHidden="1" w:unhideWhenUsed="1"/>
+    <w:lsdException w:name="Table Professional" w:semiHidden="1" w:unhideWhenUsed="1"/>
+    <w:lsdException w:name="Table Subtle 1" w:semiHidden="1" w:unhideWhenUsed="1"/>
+    <w:lsdException w:name="Table Subtle 2" w:semiHidden="1" w:unhideWhenUsed="1"/>
+    <w:lsdException w:name="Table Web 1" w:semiHidden="1" w:unhideWhenUsed="1"/>
+    <w:lsdException w:name="Table Web 2" w:semiHidden="1" w:unhideWhenUsed="1"/>
+    <w:lsdException w:name="Table Web 3" w:semiHidden="1" w:unhideWhenUsed="1"/>
+    <w:lsdException w:name="Balloon Text" w:semiHidden="1" w:unhideWhenUsed="1"/>
+    <w:lsdException w:name="Table Grid" w:semiHidden="1" w:uiPriority="59" w:unhideWhenUsed="1"/>
+    <w:lsdException w:name="Table Theme" w:semiHidden="1" w:unhideWhenUsed="1"/>
+    <w:lsdException w:name="Placeholder Text" w:semiHidden="1"/>
+    <w:lsdException w:name="No Spacing" w:uiPriority="1" w:qFormat="1"/>
+    <w:lsdException w:name="Light Shading" w:uiPriority="60"/>
+    <w:lsdException w:name="Light List" w:uiPriority="61"/>
+    <w:lsdException w:name="Light Grid" w:uiPriority="62"/>
+    <w:lsdException w:name="Medium Shading 1" w:uiPriority="63"/>
+    <w:lsdException w:name="Medium Shading 2" w:uiPriority="64"/>
+    <w:lsdException w:name="Medium List 1" w:uiPriority="65"/>
+    <w:lsdException w:name="Medium List 2" w:uiPriority="66"/>
+    <w:lsdException w:name="Medium Grid 1" w:uiPriority="67"/>
+    <w:lsdException w:name="Medium Grid 2" w:uiPriority="68"/>
+    <w:lsdException w:name="Medium Grid 3" w:uiPriority="69"/>
+    <w:lsdException w:name="Dark List" w:uiPriority="70"/>
+    <w:lsdException w:name="Colorful Shading" w:uiPriority="71"/>
+    <w:lsdException w:name="Colorful List" w:uiPriority="72"/>
+    <w:lsdException w:name="Colorful Grid" w:uiPriority="73"/>
+    <w:lsdException w:name="Light Shading Accent 1" w:uiPriority="60"/>
+    <w:lsdException w:name="Light List Accent 1" w:uiPriority="61"/>
+    <w:lsdException w:name="Light Grid Accent 1" w:uiPriority="62"/>
+    <w:lsdException w:name="Medium Shading 1 Accent 1" w:uiPriority="63"/>
+    <w:lsdException w:name="Medium Shading 2 Accent 1" w:uiPriority="64"/>
+    <w:lsdException w:name="Medium List 1 Accent 1" w:uiPriority="65"/>
+    <w:lsdException w:name="Revision" w:semiHidden="1"/>
+    <w:lsdException w:name="List Paragraph" w:uiPriority="34" w:qFormat="1"/>
+    <w:lsdException w:name="Quote" w:uiPriority="29" w:qFormat="1"/>
+    <w:lsdException w:name="Intense Quote" w:uiPriority="30" w:qFormat="1"/>
+    <w:lsdException w:name="Medium List 2 Accent 1" w:uiPriority="66"/>
+    <w:lsdException w:name="Medium Grid 1 Accent 1" w:uiPriority="67"/>
+    <w:lsdException w:name="Medium Grid 2 Accent 1" w:uiPriority="68"/>
+    <w:lsdException w:name="Medium Grid 3 Accent 1" w:uiPriority="69"/>
+    <w:lsdException w:name="Dark List Accent 1" w:uiPriority="70"/>
+    <w:lsdException w:name="Colorful Shading Accent 1" w:uiPriority="71"/>
+    <w:lsdException w:name="Colorful List Accent 1" w:uiPriority="72"/>
+    <w:lsdException w:name="Colorful Grid Accent 1" w:uiPriority="73"/>
+    <w:lsdException w:name="Light Shading Accent 2" w:uiPriority="60"/>
+    <w:lsdException w:name="Light List Accent 2" w:uiPriority="61"/>
+    <w:lsdException w:name="Light Grid Accent 2" w:uiPriority="62"/>
+    <w:lsdException w:name="Medium Shading 1 Accent 2" w:uiPriority="63"/>
+    <w:lsdException w:name="Medium Shading 2 Accent 2" w:uiPriority="64"/>
+    <w:lsdException w:name="Medium List 1 Accent 2" w:uiPriority="65"/>
+    <w:lsdException w:name="Medium List 2 Accent 2" w:uiPriority="66"/>
+    <w:lsdException w:name="Medium Grid 1 Accent 2" w:uiPriority="67"/>
+    <w:lsdException w:name="Medium Grid 2 Accent 2" w:uiPriority="68"/>
+    <w:lsdException w:name="Medium Grid 3 Accent 2" w:uiPriority="69"/>
+    <w:lsdException w:name="Dark List Accent 2" w:uiPriority="70"/>
+    <w:lsdException w:name="Colorful Shading Accent 2" w:uiPriority="71"/>
+    <w:lsdException w:name="Colorful List Accent 2" w:uiPriority="72"/>
+    <w:lsdException w:name="Colorful Grid Accent 2" w:uiPriority="73"/>
+    <w:lsdException w:name="Light Shading Accent 3" w:uiPriority="60"/>
+    <w:lsdException w:name="Light List Accent 3" w:uiPriority="61"/>
+    <w:lsdException w:name="Light Grid Accent 3" w:uiPriority="62"/>
+    <w:lsdException w:name="Medium Shading 1 Accent 3" w:uiPriority="63"/>
+    <w:lsdException w:name="Medium Shading 2 Accent 3" w:uiPriority="64"/>
+    <w:lsdException w:name="Medium List 1 Accent 3" w:uiPriority="65"/>
+    <w:lsdException w:name="Medium List 2 Accent 3" w:uiPriority="66"/>
+    <w:lsdException w:name="Medium Grid 1 Accent 3" w:uiPriority="67"/>
+    <w:lsdException w:name="Medium Grid 2 Accent 3" w:uiPriority="68"/>
+    <w:lsdException w:name="Medium Grid 3 Accent 3" w:uiPriority="69"/>
+    <w:lsdException w:name="Dark List Accent 3" w:uiPriority="70"/>
+    <w:lsdException w:name="Colorful Shading Accent 3" w:uiPriority="71"/>
+    <w:lsdException w:name="Colorful List Accent 3" w:uiPriority="72"/>
+    <w:lsdException w:name="Colorful Grid Accent 3" w:uiPriority="73"/>
+    <w:lsdException w:name="Light Shading Accent 4" w:uiPriority="60"/>
+    <w:lsdException w:name="Light List Accent 4" w:uiPriority="61"/>
+    <w:lsdException w:name="Light Grid Accent 4" w:uiPriority="62"/>
+    <w:lsdException w:name="Medium Shading 1 Accent 4" w:uiPriority="63"/>
+    <w:lsdException w:name="Medium Shading 2 Accent 4" w:uiPriority="64"/>
+    <w:lsdException w:name="Medium List 1 Accent 4" w:uiPriority="65"/>
+    <w:lsdException w:name="Medium List 2 Accent 4" w:uiPriority="66"/>
+    <w:lsdException w:name="Medium Grid 1 Accent 4" w:uiPriority="67"/>
+    <w:lsdException w:name="Medium Grid 2 Accent 4" w:uiPriority="68"/>
+    <w:lsdException w:name="Medium Grid 3 Accent 4" w:uiPriority="69"/>
+    <w:lsdException w:name="Dark List Accent 4" w:uiPriority="70"/>
+    <w:lsdException w:name="Colorful Shading Accent 4" w:uiPriority="71"/>
+    <w:lsdException w:name="Colorful List Accent 4" w:uiPriority="72"/>
+    <w:lsdException w:name="Colorful Grid Accent 4" w:uiPriority="73"/>
+    <w:lsdException w:name="Light Shading Accent 5" w:uiPriority="60"/>
+    <w:lsdException w:name="Light List Accent 5" w:uiPriority="61"/>
+    <w:lsdException w:name="Light Grid Accent 5" w:uiPriority="62"/>
+    <w:lsdException w:name="Medium Shading 1 Accent 5" w:uiPriority="63"/>
+    <w:lsdException w:name="Medium Shading 2 Accent 5" w:uiPriority="64"/>
+    <w:lsdException w:name="Medium List 1 Accent 5" w:uiPriority="65"/>
+    <w:lsdException w:name="Medium List 2 Accent 5" w:uiPriority="66"/>
+    <w:lsdException w:name="Medium Grid 1 Accent 5" w:uiPriority="67"/>
+    <w:lsdException w:name="Medium Grid 2 Accent 5" w:uiPriority="68"/>
+    <w:lsdException w:name="Medium Grid 3 Accent 5" w:uiPriority="69"/>
+    <w:lsdException w:name="Dark List Accent 5" w:uiPriority="70"/>
+    <w:lsdException w:name="Colorful Shading Accent 5" w:uiPriority="71"/>
+    <w:lsdException w:name="Colorful List Accent 5" w:uiPriority="72"/>
+    <w:lsdException w:name="Colorful Grid Accent 5" w:uiPriority="73"/>
+    <w:lsdException w:name="Light Shading Accent 6" w:uiPriority="60"/>
+    <w:lsdException w:name="Light List Accent 6" w:uiPriority="61"/>
+    <w:lsdException w:name="Light Grid Accent 6" w:uiPriority="62"/>
+    <w:lsdException w:name="Medium Shading 1 Accent 6" w:uiPriority="63"/>
+    <w:lsdException w:name="Medium Shading 2 Accent 6" w:uiPriority="64"/>
+    <w:lsdException w:name="Medium List 1 Accent 6" w:uiPriority="65"/>
+    <w:lsdException w:name="Medium List 2 Accent 6" w:uiPriority="66"/>
+    <w:lsdException w:name="Medium Grid 1 Accent 6" w:uiPriority="67"/>
+    <w:lsdException w:name="Medium Grid 2 Accent 6" w:uiPriority="68"/>
+    <w:lsdException w:name="Medium Grid 3 Accent 6" w:uiPriority="69"/>
+    <w:lsdException w:name="Dark List Accent 6" w:uiPriority="70"/>
+    <w:lsdException w:name="Colorful Shading Accent 6" w:uiPriority="71"/>
+    <w:lsdException w:name="Colorful List Accent 6" w:uiPriority="72"/>
+    <w:lsdException w:name="Colorful Grid Accent 6" w:uiPriority="73"/>
+    <w:lsdException w:name="Subtle Emphasis" w:uiPriority="19" w:qFormat="1"/>
+    <w:lsdException w:name="Intense Emphasis" w:uiPriority="21" w:qFormat="1"/>
+    <w:lsdException w:name="Subtle Reference" w:uiPriority="31" w:qFormat="1"/>
+    <w:lsdException w:name="Intense Reference" w:uiPriority="32" w:qFormat="1"/>
+    <w:lsdException w:name="Book Title" w:uiPriority="33" w:qFormat="1"/>
+    <w:lsdException w:name="Bibliography" w:semiHidden="1" w:uiPriority="37" w:unhideWhenUsed="1"/>
+    <w:lsdException w:name="TOC Heading" w:semiHidden="1" w:uiPriority="39" w:unhideWhenUsed="1" w:qFormat="1"/>
+    <w:lsdException w:name="Plain Table 1" w:uiPriority="41"/>
+    <w:lsdException w:name="Plain Table 2" w:uiPriority="42"/>
+    <w:lsdException w:name="Plain Table 3" w:uiPriority="43"/>
+    <w:lsdException w:name="Plain Table 4" w:uiPriority="44"/>
+    <w:lsdException w:name="Plain Table 5" w:uiPriority="45"/>
+    <w:lsdException w:name="Grid Table Light" w:uiPriority="40"/>
+    <w:lsdException w:name="Grid Table 1 Light" w:uiPriority="46"/>
+    <w:lsdException w:name="Grid Table 2" w:uiPriority="47"/>
+    <w:lsdException w:name="Grid Table 3" w:uiPriority="48"/>
+    <w:lsdException w:name="Grid Table 4" w:uiPriority="49"/>
+    <w:lsdException w:name="Grid Table 5 Dark" w:uiPriority="50"/>
+    <w:lsdException w:name="Grid Table 6 Colorful" w:uiPriority="51"/>
+    <w:lsdException w:name="Grid Table 7 Colorful" w:uiPriority="52"/>
+    <w:lsdException w:name="Grid Table 1 Light Accent 1" w:uiPriority="46"/>
+    <w:lsdException w:name="Grid Table 2 Accent 1" w:uiPriority="47"/>
+    <w:lsdException w:name="Grid Table 3 Accent 1" w:uiPriority="48"/>
+    <w:lsdException w:name="Grid Table 4 Accent 1" w:uiPriority="49"/>
+    <w:lsdException w:name="Grid Table 5 Dark Accent 1" w:uiPriority="50"/>
+    <w:lsdException w:name="Grid Table 6 Colorful Accent 1" w:uiPriority="51"/>
+    <w:lsdException w:name="Grid Table 7 Colorful Accent 1" w:uiPriority="52"/>
+    <w:lsdException w:name="Grid Table 1 Light Accent 2" w:uiPriority="46"/>
+    <w:lsdException w:name="Grid Table 2 Accent 2" w:uiPriority="47"/>
+    <w:lsdException w:name="Grid Table 3 Accent 2" w:uiPriority="48"/>
+    <w:lsdException w:name="Grid Table 4 Accent 2" w:uiPriority="49"/>
+    <w:lsdException w:name="Grid Table 5 Dark Accent 2" w:uiPriority="50"/>
+    <w:lsdException w:name="Grid Table 6 Colorful Accent 2" w:uiPriority="51"/>
+    <w:lsdException w:name="Grid Table 7 Colorful Accent 2" w:uiPriority="52"/>
+    <w:lsdException w:name="Grid Table 1 Light Accent 3" w:uiPriority="46"/>
+    <w:lsdException w:name="Grid Table 2 Accent 3" w:uiPriority="47"/>
+    <w:lsdException w:name="Grid Table 3 Accent 3" w:uiPriority="48"/>
+    <w:lsdException w:name="Grid Table 4 Accent 3" w:uiPriority="49"/>
+    <w:lsdException w:name="Grid Table 5 Dark Accent 3" w:uiPriority="50"/>
+    <w:lsdException w:name="Grid Table 6 Colorful Accent 3" w:uiPriority="51"/>
+    <w:lsdException w:name="Grid Table 7 Colorful Accent 3" w:uiPriority="52"/>
+    <w:lsdException w:name="Grid Table 1 Light Accent 4" w:uiPriority="46"/>
+    <w:lsdException w:name="Grid Table 2 Accent 4" w:uiPriority="47"/>
+    <w:lsdException w:name="Grid Table 3 Accent 4" w:uiPriority="48"/>
+    <w:lsdException w:name="Grid Table 4 Accent 4" w:uiPriority="49"/>
+    <w:lsdException w:name="Grid Table 5 Dark Accent 4" w:uiPriority="50"/>
+    <w:lsdException w:name="Grid Table 6 Colorful Accent 4" w:uiPriority="51"/>
+    <w:lsdException w:name="Grid Table 7 Colorful Accent 4" w:uiPriority="52"/>
+    <w:lsdException w:name="Grid Table 1 Light Accent 5" w:uiPriority="46"/>
+    <w:lsdException w:name="Grid Table 2 Accent 5" w:uiPriority="47"/>
+    <w:lsdException w:name="Grid Table 3 Accent 5" w:uiPriority="48"/>
+    <w:lsdException w:name="Grid Table 4 Accent 5" w:uiPriority="49"/>
+    <w:lsdException w:name="Grid Table 5 Dark Accent 5" w:uiPriority="50"/>
+    <w:lsdException w:name="Grid Table 6 Colorful Accent 5" w:uiPriority="51"/>
+    <w:lsdException w:name="Grid Table 7 Colorful Accent 5" w:uiPriority="52"/>
+    <w:lsdException w:name="Grid Table 1 Light Accent 6" w:uiPriority="46"/>
+    <w:lsdException w:name="Grid Table 2 Accent 6" w:uiPriority="47"/>
+    <w:lsdException w:name="Grid Table 3 Accent 6" w:uiPriority="48"/>
+    <w:lsdException w:name="Grid Table 4 Accent 6" w:uiPriority="49"/>
+    <w:lsdException w:name="Grid Table 5 Dark Accent 6" w:uiPriority="50"/>
+    <w:lsdException w:name="Grid Table 6 Colorful Accent 6" w:uiPriority="51"/>
+    <w:lsdException w:name="Grid Table 7 Colorful Accent 6" w:uiPriority="52"/>
+    <w:lsdException w:name="List Table 1 Light" w:uiPriority="46"/>
+    <w:lsdException w:name="List Table 2" w:uiPriority="47"/>
+    <w:lsdException w:name="List Table 3" w:uiPriority="48"/>
+    <w:lsdException w:name="List Table 4" w:uiPriority="49"/>
+    <w:lsdException w:name="List Table 5 Dark" w:uiPriority="50"/>
+    <w:lsdException w:name="List Table 6 Colorful" w:uiPriority="51"/>
+    <w:lsdException w:name="List Table 7 Colorful" w:uiPriority="52"/>
+    <w:lsdException w:name="List Table 1 Light Accent 1" w:uiPriority="46"/>
+    <w:lsdException w:name="List Table 2 Accent 1" w:uiPriority="47"/>
+    <w:lsdException w:name="List Table 3 Accent 1" w:uiPriority="48"/>
+    <w:lsdException w:name="List Table 4 Accent 1" w:uiPriority="49"/>
+    <w:lsdException w:name="List Table 5 Dark Accent 1" w:uiPriority="50"/>
+    <w:lsdException w:name="List Table 6 Colorful Accent 1" w:uiPriority="51"/>
+    <w:lsdException w:name="List Table 7 Colorful Accent 1" w:uiPriority="52"/>
+    <w:lsdException w:name="List Table 1 Light Accent 2" w:uiPriority="46"/>
+    <w:lsdException w:name="List Table 2 Accent 2" w:uiPriority="47"/>
+    <w:lsdException w:name="List Table 3 Accent 2" w:uiPriority="48"/>
+    <w:lsdException w:name="List Table 4 Accent 2" w:uiPriority="49"/>
+    <w:lsdException w:name="List Table 5 Dark Accent 2" w:uiPriority="50"/>
+    <w:lsdException w:name="List Table 6 Colorful Accent 2" w:uiPriority="51"/>
+    <w:lsdException w:name="List Table 7 Colorful Accent 2" w:uiPriority="52"/>
+    <w:lsdException w:name="List Table 1 Light Accent 3" w:uiPriority="46"/>
+    <w:lsdException w:name="List Table 2 Accent 3" w:uiPriority="47"/>
+    <w:lsdException w:name="List Table 3 Accent 3" w:uiPriority="48"/>
+    <w:lsdException w:name="List Table 4 Accent 3" w:uiPriority="49"/>
+    <w:lsdException w:name="List Table 5 Dark Accent 3" w:uiPriority="50"/>
+    <w:lsdException w:name="List Table 6 Colorful Accent 3" w:uiPriority="51"/>
+    <w:lsdException w:name="List Table 7 Colorful Accent 3" w:uiPriority="52"/>
+    <w:lsdException w:name="List Table 1 Light Accent 4" w:uiPriority="46"/>
+    <w:lsdException w:name="List Table 2 Accent 4" w:uiPriority="47"/>
+    <w:lsdException w:name="List Table 3 Accent 4" w:uiPriority="48"/>
+    <w:lsdException w:name="List Table 4 Accent 4" w:uiPriority="49"/>
+    <w:lsdException w:name="List Table 5 Dark Accent 4" w:uiPriority="50"/>
+    <w:lsdException w:name="List Table 6 Colorful Accent 4" w:uiPriority="51"/>
+    <w:lsdException w:name="List Table 7 Colorful Accent 4" w:uiPriority="52"/>
+    <w:lsdException w:name="List Table 1 Light Accent 5" w:uiPriority="46"/>
+    <w:lsdException w:name="List Table 2 Accent 5" w:uiPriority="47"/>
+    <w:lsdException w:name="List Table 3 Accent 5" w:uiPriority="48"/>
+    <w:lsdException w:name="List Table 4 Accent 5" w:uiPriority="49"/>
+    <w:lsdException w:name="List Table 5 Dark Accent 5" w:uiPriority="50"/>
+    <w:lsdException w:name="List Table 6 Colorful Accent 5" w:uiPriority="51"/>
+    <w:lsdException w:name="List Table 7 Colorful Accent 5" w:uiPriority="52"/>
+    <w:lsdException w:name="List Table 1 Light Accent 6" w:uiPriority="46"/>
+    <w:lsdException w:name="List Table 2 Accent 6" w:uiPriority="47"/>
+    <w:lsdException w:name="List Table 3 Accent 6" w:uiPriority="48"/>
+    <w:lsdException w:name="List Table 4 Accent 6" w:uiPriority="49"/>
+    <w:lsdException w:name="List Table 5 Dark Accent 6" w:uiPriority="50"/>
+    <w:lsdException w:name="List Table 6 Colorful Accent 6" w:uiPriority="51"/>
+    <w:lsdException w:name="List Table 7 Colorful Accent 6" w:uiPriority="52"/>
+    <w:lsdException w:name="Mention" w:semiHidden="1" w:unhideWhenUsed="1"/>
+    <w:lsdException w:name="Smart Hyperlink" w:semiHidden="1" w:unhideWhenUsed="1"/>
+    <w:lsdException w:name="Hashtag" w:semiHidden="1" w:unhideWhenUsed="1"/>
+    <w:lsdException w:name="Unresolved Mention" w:semiHidden="1" w:unhideWhenUsed="1"/>
   </w:latentStyles>
   <w:style w:type="paragraph" w:default="1" w:styleId="Normal">
     <w:name w:val="Normal"/>
@@ -10310,352 +10538,72 @@
       <w:u w:val="single"/>
     </w:rPr>
   </w:style>
-</w:styles>
-</file>
-
-<file path=word/stylesWithEffects.xml><?xml version="1.0" encoding="utf-8"?>
-<w:styles xmlns:wpc="http://schemas.microsoft.com/office/word/2010/wordprocessingCanvas" xmlns:mc="http://schemas.openxmlformats.org/markup-compatibility/2006" xmlns:o="urn:schemas-microsoft-com:office:office" xmlns:r="http://schemas.openxmlformats.org/officeDocument/2006/relationships" xmlns:m="http://schemas.openxmlformats.org/officeDocument/2006/math" xmlns:v="urn:schemas-microsoft-com:vml" xmlns:wp14="http://schemas.microsoft.com/office/word/2010/wordprocessingDrawing" xmlns:wp="http://schemas.openxmlformats.org/drawingml/2006/wordprocessingDrawing" xmlns:w10="urn:schemas-microsoft-com:office:word" xmlns:w="http://schemas.openxmlformats.org/wordprocessingml/2006/main" xmlns:w14="http://schemas.microsoft.com/office/word/2010/wordml" xmlns:wpg="http://schemas.microsoft.com/office/word/2010/wordprocessingGroup" xmlns:wpi="http://schemas.microsoft.com/office/word/2010/wordprocessingInk" xmlns:wne="http://schemas.microsoft.com/office/word/2006/wordml" xmlns:wps="http://schemas.microsoft.com/office/word/2010/wordprocessingShape" mc:Ignorable="w14 wp14">
-  <w:docDefaults>
-    <w:rPrDefault>
-      <w:rPr>
-        <w:rFonts w:asciiTheme="minorHAnsi" w:eastAsiaTheme="minorEastAsia" w:hAnsiTheme="minorHAnsi" w:cstheme="minorBidi"/>
-        <w:sz w:val="22"/>
-        <w:szCs w:val="22"/>
-        <w:lang w:val="en-US" w:eastAsia="zh-CN" w:bidi="ar-SA"/>
-      </w:rPr>
-    </w:rPrDefault>
-    <w:pPrDefault>
-      <w:pPr>
-        <w:spacing w:after="200" w:line="276" w:lineRule="auto"/>
-      </w:pPr>
-    </w:pPrDefault>
-  </w:docDefaults>
-  <w:latentStyles w:defLockedState="0" w:defUIPriority="99" w:defSemiHidden="1" w:defUnhideWhenUsed="1" w:defQFormat="0" w:count="267">
-    <w:lsdException w:name="Normal" w:semiHidden="0" w:uiPriority="0" w:unhideWhenUsed="0" w:qFormat="1"/>
-    <w:lsdException w:name="heading 1" w:semiHidden="0" w:uiPriority="9" w:unhideWhenUsed="0" w:qFormat="1"/>
-    <w:lsdException w:name="heading 2" w:uiPriority="9" w:qFormat="1"/>
-    <w:lsdException w:name="heading 3" w:uiPriority="9" w:qFormat="1"/>
-    <w:lsdException w:name="heading 4" w:uiPriority="9" w:qFormat="1"/>
-    <w:lsdException w:name="heading 5" w:uiPriority="9" w:qFormat="1"/>
-    <w:lsdException w:name="heading 6" w:uiPriority="9" w:qFormat="1"/>
-    <w:lsdException w:name="heading 7" w:uiPriority="9" w:qFormat="1"/>
-    <w:lsdException w:name="heading 8" w:uiPriority="9" w:qFormat="1"/>
-    <w:lsdException w:name="heading 9" w:uiPriority="9" w:qFormat="1"/>
-    <w:lsdException w:name="toc 1" w:uiPriority="39"/>
-    <w:lsdException w:name="toc 2" w:uiPriority="39"/>
-    <w:lsdException w:name="toc 3" w:uiPriority="39"/>
-    <w:lsdException w:name="toc 4" w:uiPriority="39"/>
-    <w:lsdException w:name="toc 5" w:uiPriority="39"/>
-    <w:lsdException w:name="toc 6" w:uiPriority="39"/>
-    <w:lsdException w:name="toc 7" w:uiPriority="39"/>
-    <w:lsdException w:name="toc 8" w:uiPriority="39"/>
-    <w:lsdException w:name="toc 9" w:uiPriority="39"/>
-    <w:lsdException w:name="caption" w:uiPriority="35" w:qFormat="1"/>
-    <w:lsdException w:name="Title" w:semiHidden="0" w:uiPriority="10" w:unhideWhenUsed="0" w:qFormat="1"/>
-    <w:lsdException w:name="Default Paragraph Font" w:uiPriority="1"/>
-    <w:lsdException w:name="Subtitle" w:semiHidden="0" w:uiPriority="11" w:unhideWhenUsed="0" w:qFormat="1"/>
-    <w:lsdException w:name="Strong" w:semiHidden="0" w:uiPriority="22" w:unhideWhenUsed="0" w:qFormat="1"/>
-    <w:lsdException w:name="Emphasis" w:semiHidden="0" w:uiPriority="20" w:unhideWhenUsed="0" w:qFormat="1"/>
-    <w:lsdException w:name="Table Grid" w:semiHidden="0" w:uiPriority="59" w:unhideWhenUsed="0"/>
-    <w:lsdException w:name="Placeholder Text" w:unhideWhenUsed="0"/>
-    <w:lsdException w:name="No Spacing" w:semiHidden="0" w:uiPriority="1" w:unhideWhenUsed="0" w:qFormat="1"/>
-    <w:lsdException w:name="Light Shading" w:semiHidden="0" w:uiPriority="60" w:unhideWhenUsed="0"/>
-    <w:lsdException w:name="Light List" w:semiHidden="0" w:uiPriority="61" w:unhideWhenUsed="0"/>
-    <w:lsdException w:name="Light Grid" w:semiHidden="0" w:uiPriority="62" w:unhideWhenUsed="0"/>
-    <w:lsdException w:name="Medium Shading 1" w:semiHidden="0" w:uiPriority="63" w:unhideWhenUsed="0"/>
-    <w:lsdException w:name="Medium Shading 2" w:semiHidden="0" w:uiPriority="64" w:unhideWhenUsed="0"/>
-    <w:lsdException w:name="Medium List 1" w:semiHidden="0" w:uiPriority="65" w:unhideWhenUsed="0"/>
-    <w:lsdException w:name="Medium List 2" w:semiHidden="0" w:uiPriority="66" w:unhideWhenUsed="0"/>
-    <w:lsdException w:name="Medium Grid 1" w:semiHidden="0" w:uiPriority="67" w:unhideWhenUsed="0"/>
-    <w:lsdException w:name="Medium Grid 2" w:semiHidden="0" w:uiPriority="68" w:unhideWhenUsed="0"/>
-    <w:lsdException w:name="Medium Grid 3" w:semiHidden="0" w:uiPriority="69" w:unhideWhenUsed="0"/>
-    <w:lsdException w:name="Dark List" w:semiHidden="0" w:uiPriority="70" w:unhideWhenUsed="0"/>
-    <w:lsdException w:name="Colorful Shading" w:semiHidden="0" w:uiPriority="71" w:unhideWhenUsed="0"/>
-    <w:lsdException w:name="Colorful List" w:semiHidden="0" w:uiPriority="72" w:unhideWhenUsed="0"/>
-    <w:lsdException w:name="Colorful Grid" w:semiHidden="0" w:uiPriority="73" w:unhideWhenUsed="0"/>
-    <w:lsdException w:name="Light Shading Accent 1" w:semiHidden="0" w:uiPriority="60" w:unhideWhenUsed="0"/>
-    <w:lsdException w:name="Light List Accent 1" w:semiHidden="0" w:uiPriority="61" w:unhideWhenUsed="0"/>
-    <w:lsdException w:name="Light Grid Accent 1" w:semiHidden="0" w:uiPriority="62" w:unhideWhenUsed="0"/>
-    <w:lsdException w:name="Medium Shading 1 Accent 1" w:semiHidden="0" w:uiPriority="63" w:unhideWhenUsed="0"/>
-    <w:lsdException w:name="Medium Shading 2 Accent 1" w:semiHidden="0" w:uiPriority="64" w:unhideWhenUsed="0"/>
-    <w:lsdException w:name="Medium List 1 Accent 1" w:semiHidden="0" w:uiPriority="65" w:unhideWhenUsed="0"/>
-    <w:lsdException w:name="Revision" w:unhideWhenUsed="0"/>
-    <w:lsdException w:name="List Paragraph" w:semiHidden="0" w:uiPriority="34" w:unhideWhenUsed="0" w:qFormat="1"/>
-    <w:lsdException w:name="Quote" w:semiHidden="0" w:uiPriority="29" w:unhideWhenUsed="0" w:qFormat="1"/>
-    <w:lsdException w:name="Intense Quote" w:semiHidden="0" w:uiPriority="30" w:unhideWhenUsed="0" w:qFormat="1"/>
-    <w:lsdException w:name="Medium List 2 Accent 1" w:semiHidden="0" w:uiPriority="66" w:unhideWhenUsed="0"/>
-    <w:lsdException w:name="Medium Grid 1 Accent 1" w:semiHidden="0" w:uiPriority="67" w:unhideWhenUsed="0"/>
-    <w:lsdException w:name="Medium Grid 2 Accent 1" w:semiHidden="0" w:uiPriority="68" w:unhideWhenUsed="0"/>
-    <w:lsdException w:name="Medium Grid 3 Accent 1" w:semiHidden="0" w:uiPriority="69" w:unhideWhenUsed="0"/>
-    <w:lsdException w:name="Dark List Accent 1" w:semiHidden="0" w:uiPriority="70" w:unhideWhenUsed="0"/>
-    <w:lsdException w:name="Colorful Shading Accent 1" w:semiHidden="0" w:uiPriority="71" w:unhideWhenUsed="0"/>
-    <w:lsdException w:name="Colorful List Accent 1" w:semiHidden="0" w:uiPriority="72" w:unhideWhenUsed="0"/>
-    <w:lsdException w:name="Colorful Grid Accent 1" w:semiHidden="0" w:uiPriority="73" w:unhideWhenUsed="0"/>
-    <w:lsdException w:name="Light Shading Accent 2" w:semiHidden="0" w:uiPriority="60" w:unhideWhenUsed="0"/>
-    <w:lsdException w:name="Light List Accent 2" w:semiHidden="0" w:uiPriority="61" w:unhideWhenUsed="0"/>
-    <w:lsdException w:name="Light Grid Accent 2" w:semiHidden="0" w:uiPriority="62" w:unhideWhenUsed="0"/>
-    <w:lsdException w:name="Medium Shading 1 Accent 2" w:semiHidden="0" w:uiPriority="63" w:unhideWhenUsed="0"/>
-    <w:lsdException w:name="Medium Shading 2 Accent 2" w:semiHidden="0" w:uiPriority="64" w:unhideWhenUsed="0"/>
-    <w:lsdException w:name="Medium List 1 Accent 2" w:semiHidden="0" w:uiPriority="65" w:unhideWhenUsed="0"/>
-    <w:lsdException w:name="Medium List 2 Accent 2" w:semiHidden="0" w:uiPriority="66" w:unhideWhenUsed="0"/>
-    <w:lsdException w:name="Medium Grid 1 Accent 2" w:semiHidden="0" w:uiPriority="67" w:unhideWhenUsed="0"/>
-    <w:lsdException w:name="Medium Grid 2 Accent 2" w:semiHidden="0" w:uiPriority="68" w:unhideWhenUsed="0"/>
-    <w:lsdException w:name="Medium Grid 3 Accent 2" w:semiHidden="0" w:uiPriority="69" w:unhideWhenUsed="0"/>
-    <w:lsdException w:name="Dark List Accent 2" w:semiHidden="0" w:uiPriority="70" w:unhideWhenUsed="0"/>
-    <w:lsdException w:name="Colorful Shading Accent 2" w:semiHidden="0" w:uiPriority="71" w:unhideWhenUsed="0"/>
-    <w:lsdException w:name="Colorful List Accent 2" w:semiHidden="0" w:uiPriority="72" w:unhideWhenUsed="0"/>
-    <w:lsdException w:name="Colorful Grid Accent 2" w:semiHidden="0" w:uiPriority="73" w:unhideWhenUsed="0"/>
-    <w:lsdException w:name="Light Shading Accent 3" w:semiHidden="0" w:uiPriority="60" w:unhideWhenUsed="0"/>
-    <w:lsdException w:name="Light List Accent 3" w:semiHidden="0" w:uiPriority="61" w:unhideWhenUsed="0"/>
-    <w:lsdException w:name="Light Grid Accent 3" w:semiHidden="0" w:uiPriority="62" w:unhideWhenUsed="0"/>
-    <w:lsdException w:name="Medium Shading 1 Accent 3" w:semiHidden="0" w:uiPriority="63" w:unhideWhenUsed="0"/>
-    <w:lsdException w:name="Medium Shading 2 Accent 3" w:semiHidden="0" w:uiPriority="64" w:unhideWhenUsed="0"/>
-    <w:lsdException w:name="Medium List 1 Accent 3" w:semiHidden="0" w:uiPriority="65" w:unhideWhenUsed="0"/>
-    <w:lsdException w:name="Medium List 2 Accent 3" w:semiHidden="0" w:uiPriority="66" w:unhideWhenUsed="0"/>
-    <w:lsdException w:name="Medium Grid 1 Accent 3" w:semiHidden="0" w:uiPriority="67" w:unhideWhenUsed="0"/>
-    <w:lsdException w:name="Medium Grid 2 Accent 3" w:semiHidden="0" w:uiPriority="68" w:unhideWhenUsed="0"/>
-    <w:lsdException w:name="Medium Grid 3 Accent 3" w:semiHidden="0" w:uiPriority="69" w:unhideWhenUsed="0"/>
-    <w:lsdException w:name="Dark List Accent 3" w:semiHidden="0" w:uiPriority="70" w:unhideWhenUsed="0"/>
-    <w:lsdException w:name="Colorful Shading Accent 3" w:semiHidden="0" w:uiPriority="71" w:unhideWhenUsed="0"/>
-    <w:lsdException w:name="Colorful List Accent 3" w:semiHidden="0" w:uiPriority="72" w:unhideWhenUsed="0"/>
-    <w:lsdException w:name="Colorful Grid Accent 3" w:semiHidden="0" w:uiPriority="73" w:unhideWhenUsed="0"/>
-    <w:lsdException w:name="Light Shading Accent 4" w:semiHidden="0" w:uiPriority="60" w:unhideWhenUsed="0"/>
-    <w:lsdException w:name="Light List Accent 4" w:semiHidden="0" w:uiPriority="61" w:unhideWhenUsed="0"/>
-    <w:lsdException w:name="Light Grid Accent 4" w:semiHidden="0" w:uiPriority="62" w:unhideWhenUsed="0"/>
-    <w:lsdException w:name="Medium Shading 1 Accent 4" w:semiHidden="0" w:uiPriority="63" w:unhideWhenUsed="0"/>
-    <w:lsdException w:name="Medium Shading 2 Accent 4" w:semiHidden="0" w:uiPriority="64" w:unhideWhenUsed="0"/>
-    <w:lsdException w:name="Medium List 1 Accent 4" w:semiHidden="0" w:uiPriority="65" w:unhideWhenUsed="0"/>
-    <w:lsdException w:name="Medium List 2 Accent 4" w:semiHidden="0" w:uiPriority="66" w:unhideWhenUsed="0"/>
-    <w:lsdException w:name="Medium Grid 1 Accent 4" w:semiHidden="0" w:uiPriority="67" w:unhideWhenUsed="0"/>
-    <w:lsdException w:name="Medium Grid 2 Accent 4" w:semiHidden="0" w:uiPriority="68" w:unhideWhenUsed="0"/>
-    <w:lsdException w:name="Medium Grid 3 Accent 4" w:semiHidden="0" w:uiPriority="69" w:unhideWhenUsed="0"/>
-    <w:lsdException w:name="Dark List Accent 4" w:semiHidden="0" w:uiPriority="70" w:unhideWhenUsed="0"/>
-    <w:lsdException w:name="Colorful Shading Accent 4" w:semiHidden="0" w:uiPriority="71" w:unhideWhenUsed="0"/>
-    <w:lsdException w:name="Colorful List Accent 4" w:semiHidden="0" w:uiPriority="72" w:unhideWhenUsed="0"/>
-    <w:lsdException w:name="Colorful Grid Accent 4" w:semiHidden="0" w:uiPriority="73" w:unhideWhenUsed="0"/>
-    <w:lsdException w:name="Light Shading Accent 5" w:semiHidden="0" w:uiPriority="60" w:unhideWhenUsed="0"/>
-    <w:lsdException w:name="Light List Accent 5" w:semiHidden="0" w:uiPriority="61" w:unhideWhenUsed="0"/>
-    <w:lsdException w:name="Light Grid Accent 5" w:semiHidden="0" w:uiPriority="62" w:unhideWhenUsed="0"/>
-    <w:lsdException w:name="Medium Shading 1 Accent 5" w:semiHidden="0" w:uiPriority="63" w:unhideWhenUsed="0"/>
-    <w:lsdException w:name="Medium Shading 2 Accent 5" w:semiHidden="0" w:uiPriority="64" w:unhideWhenUsed="0"/>
-    <w:lsdException w:name="Medium List 1 Accent 5" w:semiHidden="0" w:uiPriority="65" w:unhideWhenUsed="0"/>
-    <w:lsdException w:name="Medium List 2 Accent 5" w:semiHidden="0" w:uiPriority="66" w:unhideWhenUsed="0"/>
-    <w:lsdException w:name="Medium Grid 1 Accent 5" w:semiHidden="0" w:uiPriority="67" w:unhideWhenUsed="0"/>
-    <w:lsdException w:name="Medium Grid 2 Accent 5" w:semiHidden="0" w:uiPriority="68" w:unhideWhenUsed="0"/>
-    <w:lsdException w:name="Medium Grid 3 Accent 5" w:semiHidden="0" w:uiPriority="69" w:unhideWhenUsed="0"/>
-    <w:lsdException w:name="Dark List Accent 5" w:semiHidden="0" w:uiPriority="70" w:unhideWhenUsed="0"/>
-    <w:lsdException w:name="Colorful Shading Accent 5" w:semiHidden="0" w:uiPriority="71" w:unhideWhenUsed="0"/>
-    <w:lsdException w:name="Colorful List Accent 5" w:semiHidden="0" w:uiPriority="72" w:unhideWhenUsed="0"/>
-    <w:lsdException w:name="Colorful Grid Accent 5" w:semiHidden="0" w:uiPriority="73" w:unhideWhenUsed="0"/>
-    <w:lsdException w:name="Light Shading Accent 6" w:semiHidden="0" w:uiPriority="60" w:unhideWhenUsed="0"/>
-    <w:lsdException w:name="Light List Accent 6" w:semiHidden="0" w:uiPriority="61" w:unhideWhenUsed="0"/>
-    <w:lsdException w:name="Light Grid Accent 6" w:semiHidden="0" w:uiPriority="62" w:unhideWhenUsed="0"/>
-    <w:lsdException w:name="Medium Shading 1 Accent 6" w:semiHidden="0" w:uiPriority="63" w:unhideWhenUsed="0"/>
-    <w:lsdException w:name="Medium Shading 2 Accent 6" w:semiHidden="0" w:uiPriority="64" w:unhideWhenUsed="0"/>
-    <w:lsdException w:name="Medium List 1 Accent 6" w:semiHidden="0" w:uiPriority="65" w:unhideWhenUsed="0"/>
-    <w:lsdException w:name="Medium List 2 Accent 6" w:semiHidden="0" w:uiPriority="66" w:unhideWhenUsed="0"/>
-    <w:lsdException w:name="Medium Grid 1 Accent 6" w:semiHidden="0" w:uiPriority="67" w:unhideWhenUsed="0"/>
-    <w:lsdException w:name="Medium Grid 2 Accent 6" w:semiHidden="0" w:uiPriority="68" w:unhideWhenUsed="0"/>
-    <w:lsdException w:name="Medium Grid 3 Accent 6" w:semiHidden="0" w:uiPriority="69" w:unhideWhenUsed="0"/>
-    <w:lsdException w:name="Dark List Accent 6" w:semiHidden="0" w:uiPriority="70" w:unhideWhenUsed="0"/>
-    <w:lsdException w:name="Colorful Shading Accent 6" w:semiHidden="0" w:uiPriority="71" w:unhideWhenUsed="0"/>
-    <w:lsdException w:name="Colorful List Accent 6" w:semiHidden="0" w:uiPriority="72" w:unhideWhenUsed="0"/>
-    <w:lsdException w:name="Colorful Grid Accent 6" w:semiHidden="0" w:uiPriority="73" w:unhideWhenUsed="0"/>
-    <w:lsdException w:name="Subtle Emphasis" w:semiHidden="0" w:uiPriority="19" w:unhideWhenUsed="0" w:qFormat="1"/>
-    <w:lsdException w:name="Intense Emphasis" w:semiHidden="0" w:uiPriority="21" w:unhideWhenUsed="0" w:qFormat="1"/>
-    <w:lsdException w:name="Subtle Reference" w:semiHidden="0" w:uiPriority="31" w:unhideWhenUsed="0" w:qFormat="1"/>
-    <w:lsdException w:name="Intense Reference" w:semiHidden="0" w:uiPriority="32" w:unhideWhenUsed="0" w:qFormat="1"/>
-    <w:lsdException w:name="Book Title" w:semiHidden="0" w:uiPriority="33" w:unhideWhenUsed="0" w:qFormat="1"/>
-    <w:lsdException w:name="Bibliography" w:uiPriority="37"/>
-    <w:lsdException w:name="TOC Heading" w:uiPriority="39" w:qFormat="1"/>
-  </w:latentStyles>
-  <w:style w:type="paragraph" w:default="1" w:styleId="Normal">
-    <w:name w:val="Normal"/>
-    <w:qFormat/>
-  </w:style>
-  <w:style w:type="paragraph" w:styleId="Heading1">
-    <w:name w:val="heading 1"/>
-    <w:basedOn w:val="Normal"/>
-    <w:next w:val="Normal"/>
-    <w:link w:val="Heading1Char"/>
-    <w:uiPriority w:val="9"/>
-    <w:qFormat/>
-    <w:rsid w:val="00DB4835"/>
-    <w:pPr>
-      <w:keepNext/>
-      <w:keepLines/>
-      <w:spacing w:before="480" w:after="0"/>
-      <w:outlineLvl w:val="0"/>
-    </w:pPr>
-    <w:rPr>
-      <w:rFonts w:asciiTheme="majorHAnsi" w:eastAsiaTheme="majorEastAsia" w:hAnsiTheme="majorHAnsi" w:cstheme="majorBidi"/>
-      <w:b/>
-      <w:bCs/>
-      <w:color w:val="365F91" w:themeColor="accent1" w:themeShade="BF"/>
-      <w:sz w:val="28"/>
-      <w:szCs w:val="28"/>
-    </w:rPr>
-  </w:style>
-  <w:style w:type="paragraph" w:styleId="Heading2">
-    <w:name w:val="heading 2"/>
-    <w:basedOn w:val="Normal"/>
-    <w:next w:val="Normal"/>
-    <w:link w:val="Heading2Char"/>
-    <w:uiPriority w:val="9"/>
-    <w:unhideWhenUsed/>
-    <w:qFormat/>
-    <w:rsid w:val="00C03703"/>
-    <w:pPr>
-      <w:keepNext/>
-      <w:keepLines/>
-      <w:spacing w:before="200" w:after="0"/>
-      <w:outlineLvl w:val="1"/>
-    </w:pPr>
-    <w:rPr>
-      <w:rFonts w:asciiTheme="majorHAnsi" w:eastAsiaTheme="majorEastAsia" w:hAnsiTheme="majorHAnsi" w:cstheme="majorBidi"/>
-      <w:b/>
-      <w:bCs/>
-      <w:color w:val="4F81BD" w:themeColor="accent1"/>
-      <w:sz w:val="26"/>
-      <w:szCs w:val="26"/>
-    </w:rPr>
-  </w:style>
-  <w:style w:type="character" w:default="1" w:styleId="DefaultParagraphFont">
-    <w:name w:val="Default Paragraph Font"/>
-    <w:uiPriority w:val="1"/>
-    <w:semiHidden/>
-    <w:unhideWhenUsed/>
-  </w:style>
-  <w:style w:type="table" w:default="1" w:styleId="TableNormal">
-    <w:name w:val="Normal Table"/>
+  <w:style w:type="character" w:styleId="CommentReference">
+    <w:name w:val="annotation reference"/>
+    <w:basedOn w:val="DefaultParagraphFont"/>
     <w:uiPriority w:val="99"/>
     <w:semiHidden/>
     <w:unhideWhenUsed/>
-    <w:tblPr>
-      <w:tblInd w:w="0" w:type="dxa"/>
-      <w:tblCellMar>
-        <w:top w:w="0" w:type="dxa"/>
-        <w:left w:w="108" w:type="dxa"/>
-        <w:bottom w:w="0" w:type="dxa"/>
-        <w:right w:w="108" w:type="dxa"/>
-      </w:tblCellMar>
-    </w:tblPr>
-  </w:style>
-  <w:style w:type="numbering" w:default="1" w:styleId="NoList">
-    <w:name w:val="No List"/>
-    <w:uiPriority w:val="99"/>
-    <w:semiHidden/>
-    <w:unhideWhenUsed/>
-  </w:style>
-  <w:style w:type="paragraph" w:styleId="BalloonText">
-    <w:name w:val="Balloon Text"/>
-    <w:basedOn w:val="Normal"/>
-    <w:link w:val="BalloonTextChar"/>
-    <w:uiPriority w:val="99"/>
-    <w:semiHidden/>
-    <w:unhideWhenUsed/>
-    <w:rsid w:val="000414D0"/>
-    <w:pPr>
-      <w:spacing w:after="0" w:line="240" w:lineRule="auto"/>
-    </w:pPr>
+    <w:rsid w:val="007619A7"/>
     <w:rPr>
-      <w:rFonts w:ascii="Tahoma" w:hAnsi="Tahoma" w:cs="Tahoma"/>
       <w:sz w:val="16"/>
       <w:szCs w:val="16"/>
     </w:rPr>
   </w:style>
-  <w:style w:type="character" w:customStyle="1" w:styleId="BalloonTextChar">
-    <w:name w:val="Balloon Text Char"/>
-    <w:basedOn w:val="DefaultParagraphFont"/>
-    <w:link w:val="BalloonText"/>
+  <w:style w:type="paragraph" w:styleId="CommentText">
+    <w:name w:val="annotation text"/>
+    <w:basedOn w:val="Normal"/>
+    <w:link w:val="CommentTextChar"/>
     <w:uiPriority w:val="99"/>
     <w:semiHidden/>
-    <w:rsid w:val="000414D0"/>
+    <w:unhideWhenUsed/>
+    <w:rsid w:val="007619A7"/>
+    <w:pPr>
+      <w:spacing w:line="240" w:lineRule="auto"/>
+    </w:pPr>
     <w:rPr>
-      <w:rFonts w:ascii="Tahoma" w:hAnsi="Tahoma" w:cs="Tahoma"/>
-      <w:sz w:val="16"/>
-      <w:szCs w:val="16"/>
+      <w:sz w:val="20"/>
+      <w:szCs w:val="20"/>
     </w:rPr>
   </w:style>
-  <w:style w:type="character" w:customStyle="1" w:styleId="Heading1Char">
-    <w:name w:val="Heading 1 Char"/>
+  <w:style w:type="character" w:customStyle="1" w:styleId="CommentTextChar">
+    <w:name w:val="Comment Text Char"/>
     <w:basedOn w:val="DefaultParagraphFont"/>
-    <w:link w:val="Heading1"/>
-    <w:uiPriority w:val="9"/>
-    <w:rsid w:val="00DB4835"/>
+    <w:link w:val="CommentText"/>
+    <w:uiPriority w:val="99"/>
+    <w:semiHidden/>
+    <w:rsid w:val="007619A7"/>
     <w:rPr>
-      <w:rFonts w:asciiTheme="majorHAnsi" w:eastAsiaTheme="majorEastAsia" w:hAnsiTheme="majorHAnsi" w:cstheme="majorBidi"/>
+      <w:sz w:val="20"/>
+      <w:szCs w:val="20"/>
+    </w:rPr>
+  </w:style>
+  <w:style w:type="paragraph" w:styleId="CommentSubject">
+    <w:name w:val="annotation subject"/>
+    <w:basedOn w:val="CommentText"/>
+    <w:next w:val="CommentText"/>
+    <w:link w:val="CommentSubjectChar"/>
+    <w:uiPriority w:val="99"/>
+    <w:semiHidden/>
+    <w:unhideWhenUsed/>
+    <w:rsid w:val="007619A7"/>
+    <w:rPr>
       <w:b/>
       <w:bCs/>
-      <w:color w:val="365F91" w:themeColor="accent1" w:themeShade="BF"/>
-      <w:sz w:val="28"/>
-      <w:szCs w:val="28"/>
     </w:rPr>
   </w:style>
-  <w:style w:type="paragraph" w:styleId="TOCHeading">
-    <w:name w:val="TOC Heading"/>
-    <w:basedOn w:val="Heading1"/>
-    <w:next w:val="Normal"/>
-    <w:uiPriority w:val="39"/>
-    <w:unhideWhenUsed/>
-    <w:qFormat/>
-    <w:rsid w:val="00DB4835"/>
-    <w:pPr>
-      <w:outlineLvl w:val="9"/>
-    </w:pPr>
+  <w:style w:type="character" w:customStyle="1" w:styleId="CommentSubjectChar">
+    <w:name w:val="Comment Subject Char"/>
+    <w:basedOn w:val="CommentTextChar"/>
+    <w:link w:val="CommentSubject"/>
+    <w:uiPriority w:val="99"/>
+    <w:semiHidden/>
+    <w:rsid w:val="007619A7"/>
     <w:rPr>
-      <w:lang w:eastAsia="ja-JP"/>
-    </w:rPr>
-  </w:style>
-  <w:style w:type="character" w:customStyle="1" w:styleId="Heading2Char">
-    <w:name w:val="Heading 2 Char"/>
-    <w:basedOn w:val="DefaultParagraphFont"/>
-    <w:link w:val="Heading2"/>
-    <w:uiPriority w:val="9"/>
-    <w:rsid w:val="00C03703"/>
-    <w:rPr>
-      <w:rFonts w:asciiTheme="majorHAnsi" w:eastAsiaTheme="majorEastAsia" w:hAnsiTheme="majorHAnsi" w:cstheme="majorBidi"/>
       <w:b/>
       <w:bCs/>
-      <w:color w:val="4F81BD" w:themeColor="accent1"/>
-      <w:sz w:val="26"/>
-      <w:szCs w:val="26"/>
-    </w:rPr>
-  </w:style>
-  <w:style w:type="paragraph" w:styleId="TOC1">
-    <w:name w:val="toc 1"/>
-    <w:basedOn w:val="Normal"/>
-    <w:next w:val="Normal"/>
-    <w:autoRedefine/>
-    <w:uiPriority w:val="39"/>
-    <w:unhideWhenUsed/>
-    <w:rsid w:val="00DF09E6"/>
-    <w:pPr>
-      <w:spacing w:after="100"/>
-    </w:pPr>
-  </w:style>
-  <w:style w:type="paragraph" w:styleId="TOC2">
-    <w:name w:val="toc 2"/>
-    <w:basedOn w:val="Normal"/>
-    <w:next w:val="Normal"/>
-    <w:autoRedefine/>
-    <w:uiPriority w:val="39"/>
-    <w:unhideWhenUsed/>
-    <w:rsid w:val="00DF09E6"/>
-    <w:pPr>
-      <w:spacing w:after="100"/>
-      <w:ind w:left="220"/>
-    </w:pPr>
-  </w:style>
-  <w:style w:type="character" w:styleId="Hyperlink">
-    <w:name w:val="Hyperlink"/>
-    <w:basedOn w:val="DefaultParagraphFont"/>
-    <w:uiPriority w:val="99"/>
-    <w:unhideWhenUsed/>
-    <w:rsid w:val="00DF09E6"/>
-    <w:rPr>
-      <w:color w:val="0000FF" w:themeColor="hyperlink"/>
-      <w:u w:val="single"/>
+      <w:sz w:val="20"/>
+      <w:szCs w:val="20"/>
     </w:rPr>
   </w:style>
 </w:styles>

</xml_diff>